<commit_message>
fix the 'selecting srs prgrphs' and 'tokenize prgrphs(N,C_N,N+XSV)'
</commit_message>
<xml_diff>
--- a/표적관리_SRS.docx
+++ b/표적관리_SRS.docx
@@ -465,15 +465,7 @@
         <w:rPr>
           <w:rFonts w:hint="eastAsia"/>
         </w:rPr>
-        <w:t>무장(어뢰소나</w:t>
-      </w:r>
-      <w:bookmarkStart w:id="0" w:name="_GoBack"/>
-      <w:bookmarkEnd w:id="0"/>
-      <w:r>
-        <w:rPr>
-          <w:rFonts w:hint="eastAsia"/>
-        </w:rPr>
-        <w:t>)</w:t>
+        <w:t>무장(어뢰소나)</w:t>
       </w:r>
       <w:r>
         <w:t xml:space="preserve">, </w:t>
@@ -499,6 +491,14 @@
         </w:rPr>
         <w:t>리 및</w:t>
       </w:r>
+      <w:r>
+        <w:rPr>
+          <w:rFonts w:hint="eastAsia"/>
+        </w:rPr>
+        <w:t xml:space="preserve"> </w:t>
+      </w:r>
+      <w:bookmarkStart w:id="0" w:name="_GoBack"/>
+      <w:bookmarkEnd w:id="0"/>
       <w:r>
         <w:rPr>
           <w:rFonts w:hint="eastAsia"/>
@@ -2594,15 +2594,34 @@
         <w:lastRenderedPageBreak/>
         <w:t xml:space="preserve">표 </w:t>
       </w:r>
-      <w:fldSimple w:instr=" SEQ 표 \* DBCHAR ">
-        <w:r>
-          <w:rPr>
-            <w:rFonts w:hint="eastAsia"/>
-            <w:noProof/>
-          </w:rPr>
-          <w:t>１</w:t>
-        </w:r>
-      </w:fldSimple>
+      <w:r>
+        <w:fldChar w:fldCharType="begin"/>
+      </w:r>
+      <w:r>
+        <w:instrText xml:space="preserve"> SEQ </w:instrText>
+      </w:r>
+      <w:r>
+        <w:instrText>표</w:instrText>
+      </w:r>
+      <w:r>
+        <w:instrText xml:space="preserve"> \* DBCHAR </w:instrText>
+      </w:r>
+      <w:r>
+        <w:fldChar w:fldCharType="separate"/>
+      </w:r>
+      <w:r>
+        <w:rPr>
+          <w:rFonts w:hint="eastAsia"/>
+          <w:noProof/>
+        </w:rPr>
+        <w:t>１</w:t>
+      </w:r>
+      <w:r>
+        <w:rPr>
+          <w:noProof/>
+        </w:rPr>
+        <w:fldChar w:fldCharType="end"/>
+      </w:r>
       <w:r>
         <w:rPr>
           <w:rFonts w:hint="eastAsia"/>
@@ -3508,14 +3527,33 @@
       <w:r>
         <w:t xml:space="preserve">그림 </w:t>
       </w:r>
-      <w:fldSimple w:instr=" SEQ 그림 \* ARABIC ">
-        <w:r>
-          <w:rPr>
-            <w:noProof/>
-          </w:rPr>
-          <w:t>1</w:t>
-        </w:r>
-      </w:fldSimple>
+      <w:r>
+        <w:fldChar w:fldCharType="begin"/>
+      </w:r>
+      <w:r>
+        <w:instrText xml:space="preserve"> SEQ </w:instrText>
+      </w:r>
+      <w:r>
+        <w:instrText>그림</w:instrText>
+      </w:r>
+      <w:r>
+        <w:instrText xml:space="preserve"> \* ARABIC </w:instrText>
+      </w:r>
+      <w:r>
+        <w:fldChar w:fldCharType="separate"/>
+      </w:r>
+      <w:r>
+        <w:rPr>
+          <w:noProof/>
+        </w:rPr>
+        <w:t>1</w:t>
+      </w:r>
+      <w:r>
+        <w:rPr>
+          <w:noProof/>
+        </w:rPr>
+        <w:fldChar w:fldCharType="end"/>
+      </w:r>
       <w:r>
         <w:t xml:space="preserve"> </w:t>
       </w:r>
@@ -6378,15 +6416,34 @@
       <w:r>
         <w:t xml:space="preserve">표 </w:t>
       </w:r>
-      <w:fldSimple w:instr=" SEQ 표 \* DBCHAR ">
-        <w:r>
-          <w:rPr>
-            <w:rFonts w:hint="eastAsia"/>
-            <w:noProof/>
-          </w:rPr>
-          <w:t>２</w:t>
-        </w:r>
-      </w:fldSimple>
+      <w:r>
+        <w:fldChar w:fldCharType="begin"/>
+      </w:r>
+      <w:r>
+        <w:instrText xml:space="preserve"> SEQ </w:instrText>
+      </w:r>
+      <w:r>
+        <w:instrText>표</w:instrText>
+      </w:r>
+      <w:r>
+        <w:instrText xml:space="preserve"> \* DBCHAR </w:instrText>
+      </w:r>
+      <w:r>
+        <w:fldChar w:fldCharType="separate"/>
+      </w:r>
+      <w:r>
+        <w:rPr>
+          <w:rFonts w:hint="eastAsia"/>
+          <w:noProof/>
+        </w:rPr>
+        <w:t>２</w:t>
+      </w:r>
+      <w:r>
+        <w:rPr>
+          <w:noProof/>
+        </w:rPr>
+        <w:fldChar w:fldCharType="end"/>
+      </w:r>
       <w:r>
         <w:t xml:space="preserve"> CS.EI.COMM_ALERT </w:t>
       </w:r>
@@ -9083,15 +9140,34 @@
       <w:r>
         <w:t xml:space="preserve">표 </w:t>
       </w:r>
-      <w:fldSimple w:instr=" SEQ 표 \* DBCHAR ">
-        <w:r>
-          <w:rPr>
-            <w:rFonts w:hint="eastAsia"/>
-            <w:noProof/>
-          </w:rPr>
-          <w:t>３</w:t>
-        </w:r>
-      </w:fldSimple>
+      <w:r>
+        <w:fldChar w:fldCharType="begin"/>
+      </w:r>
+      <w:r>
+        <w:instrText xml:space="preserve"> SEQ </w:instrText>
+      </w:r>
+      <w:r>
+        <w:instrText>표</w:instrText>
+      </w:r>
+      <w:r>
+        <w:instrText xml:space="preserve"> \* DBCHAR </w:instrText>
+      </w:r>
+      <w:r>
+        <w:fldChar w:fldCharType="separate"/>
+      </w:r>
+      <w:r>
+        <w:rPr>
+          <w:rFonts w:hint="eastAsia"/>
+          <w:noProof/>
+        </w:rPr>
+        <w:t>３</w:t>
+      </w:r>
+      <w:r>
+        <w:rPr>
+          <w:noProof/>
+        </w:rPr>
+        <w:fldChar w:fldCharType="end"/>
+      </w:r>
       <w:r>
         <w:t xml:space="preserve"> CS.EI.COMM_</w:t>
       </w:r>
@@ -10641,15 +10717,34 @@
       <w:r>
         <w:t xml:space="preserve">표 </w:t>
       </w:r>
-      <w:fldSimple w:instr=" SEQ 표 \* DBCHAR ">
-        <w:r>
-          <w:rPr>
-            <w:rFonts w:hint="eastAsia"/>
-            <w:noProof/>
-          </w:rPr>
-          <w:t>４</w:t>
-        </w:r>
-      </w:fldSimple>
+      <w:r>
+        <w:fldChar w:fldCharType="begin"/>
+      </w:r>
+      <w:r>
+        <w:instrText xml:space="preserve"> SEQ </w:instrText>
+      </w:r>
+      <w:r>
+        <w:instrText>표</w:instrText>
+      </w:r>
+      <w:r>
+        <w:instrText xml:space="preserve"> \* DBCHAR </w:instrText>
+      </w:r>
+      <w:r>
+        <w:fldChar w:fldCharType="separate"/>
+      </w:r>
+      <w:r>
+        <w:rPr>
+          <w:rFonts w:hint="eastAsia"/>
+          <w:noProof/>
+        </w:rPr>
+        <w:t>４</w:t>
+      </w:r>
+      <w:r>
+        <w:rPr>
+          <w:noProof/>
+        </w:rPr>
+        <w:fldChar w:fldCharType="end"/>
+      </w:r>
       <w:r>
         <w:t xml:space="preserve"> CS.EI.</w:t>
       </w:r>
@@ -14100,15 +14195,34 @@
       <w:r>
         <w:t xml:space="preserve">표 </w:t>
       </w:r>
-      <w:fldSimple w:instr=" SEQ 표 \* DBCHAR ">
-        <w:r>
-          <w:rPr>
-            <w:rFonts w:hint="eastAsia"/>
-            <w:noProof/>
-          </w:rPr>
-          <w:t>５</w:t>
-        </w:r>
-      </w:fldSimple>
+      <w:r>
+        <w:fldChar w:fldCharType="begin"/>
+      </w:r>
+      <w:r>
+        <w:instrText xml:space="preserve"> SEQ </w:instrText>
+      </w:r>
+      <w:r>
+        <w:instrText>표</w:instrText>
+      </w:r>
+      <w:r>
+        <w:instrText xml:space="preserve"> \* DBCHAR </w:instrText>
+      </w:r>
+      <w:r>
+        <w:fldChar w:fldCharType="separate"/>
+      </w:r>
+      <w:r>
+        <w:rPr>
+          <w:rFonts w:hint="eastAsia"/>
+          <w:noProof/>
+        </w:rPr>
+        <w:t>５</w:t>
+      </w:r>
+      <w:r>
+        <w:rPr>
+          <w:noProof/>
+        </w:rPr>
+        <w:fldChar w:fldCharType="end"/>
+      </w:r>
       <w:r>
         <w:t xml:space="preserve"> CS.EI.</w:t>
       </w:r>
@@ -22805,15 +22919,34 @@
       <w:r>
         <w:t xml:space="preserve">표 </w:t>
       </w:r>
-      <w:fldSimple w:instr=" SEQ 표 \* DBCHAR ">
-        <w:r>
-          <w:rPr>
-            <w:rFonts w:hint="eastAsia"/>
-            <w:noProof/>
-          </w:rPr>
-          <w:t>６</w:t>
-        </w:r>
-      </w:fldSimple>
+      <w:r>
+        <w:fldChar w:fldCharType="begin"/>
+      </w:r>
+      <w:r>
+        <w:instrText xml:space="preserve"> SEQ </w:instrText>
+      </w:r>
+      <w:r>
+        <w:instrText>표</w:instrText>
+      </w:r>
+      <w:r>
+        <w:instrText xml:space="preserve"> \* DBCHAR </w:instrText>
+      </w:r>
+      <w:r>
+        <w:fldChar w:fldCharType="separate"/>
+      </w:r>
+      <w:r>
+        <w:rPr>
+          <w:rFonts w:hint="eastAsia"/>
+          <w:noProof/>
+        </w:rPr>
+        <w:t>６</w:t>
+      </w:r>
+      <w:r>
+        <w:rPr>
+          <w:noProof/>
+        </w:rPr>
+        <w:fldChar w:fldCharType="end"/>
+      </w:r>
       <w:r>
         <w:t xml:space="preserve"> </w:t>
       </w:r>
@@ -24512,15 +24645,34 @@
       <w:r>
         <w:t xml:space="preserve">표 </w:t>
       </w:r>
-      <w:fldSimple w:instr=" SEQ 표 \* DBCHAR ">
-        <w:r>
-          <w:rPr>
-            <w:rFonts w:hint="eastAsia"/>
-            <w:noProof/>
-          </w:rPr>
-          <w:t>７</w:t>
-        </w:r>
-      </w:fldSimple>
+      <w:r>
+        <w:fldChar w:fldCharType="begin"/>
+      </w:r>
+      <w:r>
+        <w:instrText xml:space="preserve"> SEQ </w:instrText>
+      </w:r>
+      <w:r>
+        <w:instrText>표</w:instrText>
+      </w:r>
+      <w:r>
+        <w:instrText xml:space="preserve"> \* DBCHAR </w:instrText>
+      </w:r>
+      <w:r>
+        <w:fldChar w:fldCharType="separate"/>
+      </w:r>
+      <w:r>
+        <w:rPr>
+          <w:rFonts w:hint="eastAsia"/>
+          <w:noProof/>
+        </w:rPr>
+        <w:t>７</w:t>
+      </w:r>
+      <w:r>
+        <w:rPr>
+          <w:noProof/>
+        </w:rPr>
+        <w:fldChar w:fldCharType="end"/>
+      </w:r>
       <w:r>
         <w:t xml:space="preserve"> </w:t>
       </w:r>
@@ -26551,15 +26703,34 @@
         <w:lastRenderedPageBreak/>
         <w:t xml:space="preserve">표 </w:t>
       </w:r>
-      <w:fldSimple w:instr=" SEQ 표 \* DBCHAR ">
-        <w:r>
-          <w:rPr>
-            <w:rFonts w:hint="eastAsia"/>
-            <w:noProof/>
-          </w:rPr>
-          <w:t>８</w:t>
-        </w:r>
-      </w:fldSimple>
+      <w:r>
+        <w:fldChar w:fldCharType="begin"/>
+      </w:r>
+      <w:r>
+        <w:instrText xml:space="preserve"> SEQ </w:instrText>
+      </w:r>
+      <w:r>
+        <w:instrText>표</w:instrText>
+      </w:r>
+      <w:r>
+        <w:instrText xml:space="preserve"> \* DBCHAR </w:instrText>
+      </w:r>
+      <w:r>
+        <w:fldChar w:fldCharType="separate"/>
+      </w:r>
+      <w:r>
+        <w:rPr>
+          <w:rFonts w:hint="eastAsia"/>
+          <w:noProof/>
+        </w:rPr>
+        <w:t>８</w:t>
+      </w:r>
+      <w:r>
+        <w:rPr>
+          <w:noProof/>
+        </w:rPr>
+        <w:fldChar w:fldCharType="end"/>
+      </w:r>
       <w:r>
         <w:t xml:space="preserve"> </w:t>
       </w:r>
@@ -28505,15 +28676,34 @@
       <w:r>
         <w:t xml:space="preserve">표 </w:t>
       </w:r>
-      <w:fldSimple w:instr=" SEQ 표 \* DBCHAR ">
-        <w:r>
-          <w:rPr>
-            <w:rFonts w:hint="eastAsia"/>
-            <w:noProof/>
-          </w:rPr>
-          <w:t>９</w:t>
-        </w:r>
-      </w:fldSimple>
+      <w:r>
+        <w:fldChar w:fldCharType="begin"/>
+      </w:r>
+      <w:r>
+        <w:instrText xml:space="preserve"> SEQ </w:instrText>
+      </w:r>
+      <w:r>
+        <w:instrText>표</w:instrText>
+      </w:r>
+      <w:r>
+        <w:instrText xml:space="preserve"> \* DBCHAR </w:instrText>
+      </w:r>
+      <w:r>
+        <w:fldChar w:fldCharType="separate"/>
+      </w:r>
+      <w:r>
+        <w:rPr>
+          <w:rFonts w:hint="eastAsia"/>
+          <w:noProof/>
+        </w:rPr>
+        <w:t>９</w:t>
+      </w:r>
+      <w:r>
+        <w:rPr>
+          <w:noProof/>
+        </w:rPr>
+        <w:fldChar w:fldCharType="end"/>
+      </w:r>
       <w:r>
         <w:t xml:space="preserve"> </w:t>
       </w:r>
@@ -29746,15 +29936,34 @@
       <w:r>
         <w:t xml:space="preserve">표 </w:t>
       </w:r>
-      <w:fldSimple w:instr=" SEQ 표 \* DBCHAR ">
-        <w:r>
-          <w:rPr>
-            <w:rFonts w:hint="eastAsia"/>
-            <w:noProof/>
-          </w:rPr>
-          <w:t>１０</w:t>
-        </w:r>
-      </w:fldSimple>
+      <w:r>
+        <w:fldChar w:fldCharType="begin"/>
+      </w:r>
+      <w:r>
+        <w:instrText xml:space="preserve"> SEQ </w:instrText>
+      </w:r>
+      <w:r>
+        <w:instrText>표</w:instrText>
+      </w:r>
+      <w:r>
+        <w:instrText xml:space="preserve"> \* DBCHAR </w:instrText>
+      </w:r>
+      <w:r>
+        <w:fldChar w:fldCharType="separate"/>
+      </w:r>
+      <w:r>
+        <w:rPr>
+          <w:rFonts w:hint="eastAsia"/>
+          <w:noProof/>
+        </w:rPr>
+        <w:t>１０</w:t>
+      </w:r>
+      <w:r>
+        <w:rPr>
+          <w:noProof/>
+        </w:rPr>
+        <w:fldChar w:fldCharType="end"/>
+      </w:r>
       <w:r>
         <w:t xml:space="preserve"> CS.EI.COMM_TRACK_SEND_RESULT </w:t>
       </w:r>
@@ -31688,15 +31897,34 @@
       <w:r>
         <w:t xml:space="preserve">표 </w:t>
       </w:r>
-      <w:fldSimple w:instr=" SEQ 표 \* DBCHAR ">
-        <w:r>
-          <w:rPr>
-            <w:rFonts w:hint="eastAsia"/>
-            <w:noProof/>
-          </w:rPr>
-          <w:t>１１</w:t>
-        </w:r>
-      </w:fldSimple>
+      <w:r>
+        <w:fldChar w:fldCharType="begin"/>
+      </w:r>
+      <w:r>
+        <w:instrText xml:space="preserve"> SEQ </w:instrText>
+      </w:r>
+      <w:r>
+        <w:instrText>표</w:instrText>
+      </w:r>
+      <w:r>
+        <w:instrText xml:space="preserve"> \* DBCHAR </w:instrText>
+      </w:r>
+      <w:r>
+        <w:fldChar w:fldCharType="separate"/>
+      </w:r>
+      <w:r>
+        <w:rPr>
+          <w:rFonts w:hint="eastAsia"/>
+          <w:noProof/>
+        </w:rPr>
+        <w:t>１１</w:t>
+      </w:r>
+      <w:r>
+        <w:rPr>
+          <w:noProof/>
+        </w:rPr>
+        <w:fldChar w:fldCharType="end"/>
+      </w:r>
       <w:r>
         <w:t xml:space="preserve"> </w:t>
       </w:r>
@@ -33637,15 +33865,34 @@
       <w:r>
         <w:t xml:space="preserve">표 </w:t>
       </w:r>
-      <w:fldSimple w:instr=" SEQ 표 \* DBCHAR ">
-        <w:r>
-          <w:rPr>
-            <w:rFonts w:hint="eastAsia"/>
-            <w:noProof/>
-          </w:rPr>
-          <w:t>１２</w:t>
-        </w:r>
-      </w:fldSimple>
+      <w:r>
+        <w:fldChar w:fldCharType="begin"/>
+      </w:r>
+      <w:r>
+        <w:instrText xml:space="preserve"> SEQ </w:instrText>
+      </w:r>
+      <w:r>
+        <w:instrText>표</w:instrText>
+      </w:r>
+      <w:r>
+        <w:instrText xml:space="preserve"> \* DBCHAR </w:instrText>
+      </w:r>
+      <w:r>
+        <w:fldChar w:fldCharType="separate"/>
+      </w:r>
+      <w:r>
+        <w:rPr>
+          <w:rFonts w:hint="eastAsia"/>
+          <w:noProof/>
+        </w:rPr>
+        <w:t>１２</w:t>
+      </w:r>
+      <w:r>
+        <w:rPr>
+          <w:noProof/>
+        </w:rPr>
+        <w:fldChar w:fldCharType="end"/>
+      </w:r>
       <w:r>
         <w:t xml:space="preserve"> </w:t>
       </w:r>
@@ -35017,15 +35264,34 @@
       <w:r>
         <w:t xml:space="preserve">표 </w:t>
       </w:r>
-      <w:fldSimple w:instr=" SEQ 표 \* DBCHAR ">
-        <w:r>
-          <w:rPr>
-            <w:rFonts w:hint="eastAsia"/>
-            <w:noProof/>
-          </w:rPr>
-          <w:t>１３</w:t>
-        </w:r>
-      </w:fldSimple>
+      <w:r>
+        <w:fldChar w:fldCharType="begin"/>
+      </w:r>
+      <w:r>
+        <w:instrText xml:space="preserve"> SEQ </w:instrText>
+      </w:r>
+      <w:r>
+        <w:instrText>표</w:instrText>
+      </w:r>
+      <w:r>
+        <w:instrText xml:space="preserve"> \* DBCHAR </w:instrText>
+      </w:r>
+      <w:r>
+        <w:fldChar w:fldCharType="separate"/>
+      </w:r>
+      <w:r>
+        <w:rPr>
+          <w:rFonts w:hint="eastAsia"/>
+          <w:noProof/>
+        </w:rPr>
+        <w:t>１３</w:t>
+      </w:r>
+      <w:r>
+        <w:rPr>
+          <w:noProof/>
+        </w:rPr>
+        <w:fldChar w:fldCharType="end"/>
+      </w:r>
       <w:r>
         <w:t xml:space="preserve"> </w:t>
       </w:r>
@@ -36716,15 +36982,34 @@
       <w:r>
         <w:t xml:space="preserve">표 </w:t>
       </w:r>
-      <w:fldSimple w:instr=" SEQ 표 \* DBCHAR ">
-        <w:r>
-          <w:rPr>
-            <w:rFonts w:hint="eastAsia"/>
-            <w:noProof/>
-          </w:rPr>
-          <w:t>１４</w:t>
-        </w:r>
-      </w:fldSimple>
+      <w:r>
+        <w:fldChar w:fldCharType="begin"/>
+      </w:r>
+      <w:r>
+        <w:instrText xml:space="preserve"> SEQ </w:instrText>
+      </w:r>
+      <w:r>
+        <w:instrText>표</w:instrText>
+      </w:r>
+      <w:r>
+        <w:instrText xml:space="preserve"> \* DBCHAR </w:instrText>
+      </w:r>
+      <w:r>
+        <w:fldChar w:fldCharType="separate"/>
+      </w:r>
+      <w:r>
+        <w:rPr>
+          <w:rFonts w:hint="eastAsia"/>
+          <w:noProof/>
+        </w:rPr>
+        <w:t>１４</w:t>
+      </w:r>
+      <w:r>
+        <w:rPr>
+          <w:noProof/>
+        </w:rPr>
+        <w:fldChar w:fldCharType="end"/>
+      </w:r>
       <w:r>
         <w:t xml:space="preserve"> </w:t>
       </w:r>
@@ -38786,15 +39071,34 @@
       <w:r>
         <w:t xml:space="preserve">표 </w:t>
       </w:r>
-      <w:fldSimple w:instr=" SEQ 표 \* DBCHAR ">
-        <w:r>
-          <w:rPr>
-            <w:rFonts w:hint="eastAsia"/>
-            <w:noProof/>
-          </w:rPr>
-          <w:t>１５</w:t>
-        </w:r>
-      </w:fldSimple>
+      <w:r>
+        <w:fldChar w:fldCharType="begin"/>
+      </w:r>
+      <w:r>
+        <w:instrText xml:space="preserve"> SEQ </w:instrText>
+      </w:r>
+      <w:r>
+        <w:instrText>표</w:instrText>
+      </w:r>
+      <w:r>
+        <w:instrText xml:space="preserve"> \* DBCHAR </w:instrText>
+      </w:r>
+      <w:r>
+        <w:fldChar w:fldCharType="separate"/>
+      </w:r>
+      <w:r>
+        <w:rPr>
+          <w:rFonts w:hint="eastAsia"/>
+          <w:noProof/>
+        </w:rPr>
+        <w:t>１５</w:t>
+      </w:r>
+      <w:r>
+        <w:rPr>
+          <w:noProof/>
+        </w:rPr>
+        <w:fldChar w:fldCharType="end"/>
+      </w:r>
       <w:r>
         <w:t xml:space="preserve"> CS.EI.TM_TACTICAL_TRACK_INFO </w:t>
       </w:r>
@@ -40854,15 +41158,34 @@
       <w:r>
         <w:t xml:space="preserve">표 </w:t>
       </w:r>
-      <w:fldSimple w:instr=" SEQ 표 \* DBCHAR ">
-        <w:r>
-          <w:rPr>
-            <w:rFonts w:hint="eastAsia"/>
-            <w:noProof/>
-          </w:rPr>
-          <w:t>１６</w:t>
-        </w:r>
-      </w:fldSimple>
+      <w:r>
+        <w:fldChar w:fldCharType="begin"/>
+      </w:r>
+      <w:r>
+        <w:instrText xml:space="preserve"> SEQ </w:instrText>
+      </w:r>
+      <w:r>
+        <w:instrText>표</w:instrText>
+      </w:r>
+      <w:r>
+        <w:instrText xml:space="preserve"> \* DBCHAR </w:instrText>
+      </w:r>
+      <w:r>
+        <w:fldChar w:fldCharType="separate"/>
+      </w:r>
+      <w:r>
+        <w:rPr>
+          <w:rFonts w:hint="eastAsia"/>
+          <w:noProof/>
+        </w:rPr>
+        <w:t>１６</w:t>
+      </w:r>
+      <w:r>
+        <w:rPr>
+          <w:noProof/>
+        </w:rPr>
+        <w:fldChar w:fldCharType="end"/>
+      </w:r>
       <w:r>
         <w:t xml:space="preserve"> CS.EI.TM_</w:t>
       </w:r>
@@ -45910,15 +46233,34 @@
       <w:r>
         <w:t xml:space="preserve">표 </w:t>
       </w:r>
-      <w:fldSimple w:instr=" SEQ 표 \* DBCHAR ">
-        <w:r>
-          <w:rPr>
-            <w:rFonts w:hint="eastAsia"/>
-            <w:noProof/>
-          </w:rPr>
-          <w:t>１７</w:t>
-        </w:r>
-      </w:fldSimple>
+      <w:r>
+        <w:fldChar w:fldCharType="begin"/>
+      </w:r>
+      <w:r>
+        <w:instrText xml:space="preserve"> SEQ </w:instrText>
+      </w:r>
+      <w:r>
+        <w:instrText>표</w:instrText>
+      </w:r>
+      <w:r>
+        <w:instrText xml:space="preserve"> \* DBCHAR </w:instrText>
+      </w:r>
+      <w:r>
+        <w:fldChar w:fldCharType="separate"/>
+      </w:r>
+      <w:r>
+        <w:rPr>
+          <w:rFonts w:hint="eastAsia"/>
+          <w:noProof/>
+        </w:rPr>
+        <w:t>１７</w:t>
+      </w:r>
+      <w:r>
+        <w:rPr>
+          <w:noProof/>
+        </w:rPr>
+        <w:fldChar w:fldCharType="end"/>
+      </w:r>
       <w:r>
         <w:t xml:space="preserve"> </w:t>
       </w:r>
@@ -46845,15 +47187,34 @@
       <w:r>
         <w:t xml:space="preserve">표 </w:t>
       </w:r>
-      <w:fldSimple w:instr=" SEQ 표 \* DBCHAR ">
-        <w:r>
-          <w:rPr>
-            <w:rFonts w:hint="eastAsia"/>
-            <w:noProof/>
-          </w:rPr>
-          <w:t>１８</w:t>
-        </w:r>
-      </w:fldSimple>
+      <w:r>
+        <w:fldChar w:fldCharType="begin"/>
+      </w:r>
+      <w:r>
+        <w:instrText xml:space="preserve"> SEQ </w:instrText>
+      </w:r>
+      <w:r>
+        <w:instrText>표</w:instrText>
+      </w:r>
+      <w:r>
+        <w:instrText xml:space="preserve"> \* DBCHAR </w:instrText>
+      </w:r>
+      <w:r>
+        <w:fldChar w:fldCharType="separate"/>
+      </w:r>
+      <w:r>
+        <w:rPr>
+          <w:rFonts w:hint="eastAsia"/>
+          <w:noProof/>
+        </w:rPr>
+        <w:t>１８</w:t>
+      </w:r>
+      <w:r>
+        <w:rPr>
+          <w:noProof/>
+        </w:rPr>
+        <w:fldChar w:fldCharType="end"/>
+      </w:r>
       <w:r>
         <w:t xml:space="preserve"> </w:t>
       </w:r>
@@ -54101,7 +54462,7 @@
 </file>
 
 <file path=customXml/itemProps1.xml><?xml version="1.0" encoding="utf-8"?>
-<ds:datastoreItem xmlns:ds="http://schemas.openxmlformats.org/officeDocument/2006/customXml" ds:itemID="{AC714BC6-2944-4C91-95D5-433E8E9EDE2A}">
+<ds:datastoreItem xmlns:ds="http://schemas.openxmlformats.org/officeDocument/2006/customXml" ds:itemID="{F0753C68-7CC6-4AEE-BCD2-59FB4246BAE4}">
   <ds:schemaRefs>
     <ds:schemaRef ds:uri="http://schemas.openxmlformats.org/officeDocument/2006/bibliography"/>
   </ds:schemaRefs>

</xml_diff>

<commit_message>
add 'twitter_pos' and 'passive_check - rule violation'
</commit_message>
<xml_diff>
--- a/표적관리_SRS.docx
+++ b/표적관리_SRS.docx
@@ -2612,34 +2612,15 @@
       <w:r>
         <w:t xml:space="preserve">표 </w:t>
       </w:r>
-      <w:r>
-        <w:fldChar w:fldCharType="begin"/>
-      </w:r>
-      <w:r>
-        <w:instrText xml:space="preserve"> SEQ </w:instrText>
-      </w:r>
-      <w:r>
-        <w:instrText>표</w:instrText>
-      </w:r>
-      <w:r>
-        <w:instrText xml:space="preserve"> \* DBCHAR </w:instrText>
-      </w:r>
-      <w:r>
-        <w:fldChar w:fldCharType="separate"/>
-      </w:r>
-      <w:r>
-        <w:rPr>
-          <w:rFonts w:hint="eastAsia"/>
-          <w:noProof/>
-        </w:rPr>
-        <w:t>１</w:t>
-      </w:r>
-      <w:r>
-        <w:rPr>
-          <w:noProof/>
-        </w:rPr>
-        <w:fldChar w:fldCharType="end"/>
-      </w:r>
+      <w:fldSimple w:instr=" SEQ 표 \* DBCHAR ">
+        <w:r>
+          <w:rPr>
+            <w:rFonts w:hint="eastAsia"/>
+            <w:noProof/>
+          </w:rPr>
+          <w:t>１</w:t>
+        </w:r>
+      </w:fldSimple>
       <w:r>
         <w:rPr>
           <w:rFonts w:hint="eastAsia"/>
@@ -3546,33 +3527,14 @@
       <w:r>
         <w:t xml:space="preserve">그림 </w:t>
       </w:r>
-      <w:r>
-        <w:fldChar w:fldCharType="begin"/>
-      </w:r>
-      <w:r>
-        <w:instrText xml:space="preserve"> SEQ </w:instrText>
-      </w:r>
-      <w:r>
-        <w:instrText>그림</w:instrText>
-      </w:r>
-      <w:r>
-        <w:instrText xml:space="preserve"> \* ARABIC </w:instrText>
-      </w:r>
-      <w:r>
-        <w:fldChar w:fldCharType="separate"/>
-      </w:r>
-      <w:r>
-        <w:rPr>
-          <w:noProof/>
-        </w:rPr>
-        <w:t>1</w:t>
-      </w:r>
-      <w:r>
-        <w:rPr>
-          <w:noProof/>
-        </w:rPr>
-        <w:fldChar w:fldCharType="end"/>
-      </w:r>
+      <w:fldSimple w:instr=" SEQ 그림 \* ARABIC ">
+        <w:r>
+          <w:rPr>
+            <w:noProof/>
+          </w:rPr>
+          <w:t>1</w:t>
+        </w:r>
+      </w:fldSimple>
       <w:r>
         <w:t xml:space="preserve"> </w:t>
       </w:r>
@@ -6428,34 +6390,15 @@
       <w:r>
         <w:t xml:space="preserve">표 </w:t>
       </w:r>
-      <w:r>
-        <w:fldChar w:fldCharType="begin"/>
-      </w:r>
-      <w:r>
-        <w:instrText xml:space="preserve"> SEQ </w:instrText>
-      </w:r>
-      <w:r>
-        <w:instrText>표</w:instrText>
-      </w:r>
-      <w:r>
-        <w:instrText xml:space="preserve"> \* DBCHAR </w:instrText>
-      </w:r>
-      <w:r>
-        <w:fldChar w:fldCharType="separate"/>
-      </w:r>
-      <w:r>
-        <w:rPr>
-          <w:rFonts w:hint="eastAsia"/>
-          <w:noProof/>
-        </w:rPr>
-        <w:t>２</w:t>
-      </w:r>
-      <w:r>
-        <w:rPr>
-          <w:noProof/>
-        </w:rPr>
-        <w:fldChar w:fldCharType="end"/>
-      </w:r>
+      <w:fldSimple w:instr=" SEQ 표 \* DBCHAR ">
+        <w:r>
+          <w:rPr>
+            <w:rFonts w:hint="eastAsia"/>
+            <w:noProof/>
+          </w:rPr>
+          <w:t>２</w:t>
+        </w:r>
+      </w:fldSimple>
       <w:r>
         <w:t xml:space="preserve"> CS.EI.COMM_ALERT </w:t>
       </w:r>
@@ -9153,34 +9096,15 @@
       <w:r>
         <w:t xml:space="preserve">표 </w:t>
       </w:r>
-      <w:r>
-        <w:fldChar w:fldCharType="begin"/>
-      </w:r>
-      <w:r>
-        <w:instrText xml:space="preserve"> SEQ </w:instrText>
-      </w:r>
-      <w:r>
-        <w:instrText>표</w:instrText>
-      </w:r>
-      <w:r>
-        <w:instrText xml:space="preserve"> \* DBCHAR </w:instrText>
-      </w:r>
-      <w:r>
-        <w:fldChar w:fldCharType="separate"/>
-      </w:r>
-      <w:r>
-        <w:rPr>
-          <w:rFonts w:hint="eastAsia"/>
-          <w:noProof/>
-        </w:rPr>
-        <w:t>３</w:t>
-      </w:r>
-      <w:r>
-        <w:rPr>
-          <w:noProof/>
-        </w:rPr>
-        <w:fldChar w:fldCharType="end"/>
-      </w:r>
+      <w:fldSimple w:instr=" SEQ 표 \* DBCHAR ">
+        <w:r>
+          <w:rPr>
+            <w:rFonts w:hint="eastAsia"/>
+            <w:noProof/>
+          </w:rPr>
+          <w:t>３</w:t>
+        </w:r>
+      </w:fldSimple>
       <w:r>
         <w:t xml:space="preserve"> CS.EI.COMM_</w:t>
       </w:r>
@@ -10729,34 +10653,15 @@
       <w:r>
         <w:t xml:space="preserve">표 </w:t>
       </w:r>
-      <w:r>
-        <w:fldChar w:fldCharType="begin"/>
-      </w:r>
-      <w:r>
-        <w:instrText xml:space="preserve"> SEQ </w:instrText>
-      </w:r>
-      <w:r>
-        <w:instrText>표</w:instrText>
-      </w:r>
-      <w:r>
-        <w:instrText xml:space="preserve"> \* DBCHAR </w:instrText>
-      </w:r>
-      <w:r>
-        <w:fldChar w:fldCharType="separate"/>
-      </w:r>
-      <w:r>
-        <w:rPr>
-          <w:rFonts w:hint="eastAsia"/>
-          <w:noProof/>
-        </w:rPr>
-        <w:t>４</w:t>
-      </w:r>
-      <w:r>
-        <w:rPr>
-          <w:noProof/>
-        </w:rPr>
-        <w:fldChar w:fldCharType="end"/>
-      </w:r>
+      <w:fldSimple w:instr=" SEQ 표 \* DBCHAR ">
+        <w:r>
+          <w:rPr>
+            <w:rFonts w:hint="eastAsia"/>
+            <w:noProof/>
+          </w:rPr>
+          <w:t>４</w:t>
+        </w:r>
+      </w:fldSimple>
       <w:r>
         <w:t xml:space="preserve"> CS.EI.</w:t>
       </w:r>
@@ -14208,34 +14113,15 @@
       <w:r>
         <w:t xml:space="preserve">표 </w:t>
       </w:r>
-      <w:r>
-        <w:fldChar w:fldCharType="begin"/>
-      </w:r>
-      <w:r>
-        <w:instrText xml:space="preserve"> SEQ </w:instrText>
-      </w:r>
-      <w:r>
-        <w:instrText>표</w:instrText>
-      </w:r>
-      <w:r>
-        <w:instrText xml:space="preserve"> \* DBCHAR </w:instrText>
-      </w:r>
-      <w:r>
-        <w:fldChar w:fldCharType="separate"/>
-      </w:r>
-      <w:r>
-        <w:rPr>
-          <w:rFonts w:hint="eastAsia"/>
-          <w:noProof/>
-        </w:rPr>
-        <w:t>５</w:t>
-      </w:r>
-      <w:r>
-        <w:rPr>
-          <w:noProof/>
-        </w:rPr>
-        <w:fldChar w:fldCharType="end"/>
-      </w:r>
+      <w:fldSimple w:instr=" SEQ 표 \* DBCHAR ">
+        <w:r>
+          <w:rPr>
+            <w:rFonts w:hint="eastAsia"/>
+            <w:noProof/>
+          </w:rPr>
+          <w:t>５</w:t>
+        </w:r>
+      </w:fldSimple>
       <w:r>
         <w:t xml:space="preserve"> CS.EI.</w:t>
       </w:r>
@@ -16566,7 +16452,6 @@
               <w:adjustRightInd w:val="0"/>
               <w:jc w:val="center"/>
             </w:pPr>
-            <w:bookmarkStart w:id="0" w:name="_GoBack"/>
             <w:r>
               <w:rPr>
                 <w:rFonts w:hint="eastAsia"/>
@@ -16713,7 +16598,6 @@
           </w:p>
         </w:tc>
       </w:tr>
-      <w:bookmarkEnd w:id="0"/>
       <w:tr>
         <w:tc>
           <w:tcPr>
@@ -22923,34 +22807,15 @@
       <w:r>
         <w:t xml:space="preserve">표 </w:t>
       </w:r>
-      <w:r>
-        <w:fldChar w:fldCharType="begin"/>
-      </w:r>
-      <w:r>
-        <w:instrText xml:space="preserve"> SEQ </w:instrText>
-      </w:r>
-      <w:r>
-        <w:instrText>표</w:instrText>
-      </w:r>
-      <w:r>
-        <w:instrText xml:space="preserve"> \* DBCHAR </w:instrText>
-      </w:r>
-      <w:r>
-        <w:fldChar w:fldCharType="separate"/>
-      </w:r>
-      <w:r>
-        <w:rPr>
-          <w:rFonts w:hint="eastAsia"/>
-          <w:noProof/>
-        </w:rPr>
-        <w:t>６</w:t>
-      </w:r>
-      <w:r>
-        <w:rPr>
-          <w:noProof/>
-        </w:rPr>
-        <w:fldChar w:fldCharType="end"/>
-      </w:r>
+      <w:fldSimple w:instr=" SEQ 표 \* DBCHAR ">
+        <w:r>
+          <w:rPr>
+            <w:rFonts w:hint="eastAsia"/>
+            <w:noProof/>
+          </w:rPr>
+          <w:t>６</w:t>
+        </w:r>
+      </w:fldSimple>
       <w:r>
         <w:t xml:space="preserve"> </w:t>
       </w:r>
@@ -24656,34 +24521,15 @@
       <w:r>
         <w:t xml:space="preserve">표 </w:t>
       </w:r>
-      <w:r>
-        <w:fldChar w:fldCharType="begin"/>
-      </w:r>
-      <w:r>
-        <w:instrText xml:space="preserve"> SEQ </w:instrText>
-      </w:r>
-      <w:r>
-        <w:instrText>표</w:instrText>
-      </w:r>
-      <w:r>
-        <w:instrText xml:space="preserve"> \* DBCHAR </w:instrText>
-      </w:r>
-      <w:r>
-        <w:fldChar w:fldCharType="separate"/>
-      </w:r>
-      <w:r>
-        <w:rPr>
-          <w:rFonts w:hint="eastAsia"/>
-          <w:noProof/>
-        </w:rPr>
-        <w:t>７</w:t>
-      </w:r>
-      <w:r>
-        <w:rPr>
-          <w:noProof/>
-        </w:rPr>
-        <w:fldChar w:fldCharType="end"/>
-      </w:r>
+      <w:fldSimple w:instr=" SEQ 표 \* DBCHAR ">
+        <w:r>
+          <w:rPr>
+            <w:rFonts w:hint="eastAsia"/>
+            <w:noProof/>
+          </w:rPr>
+          <w:t>７</w:t>
+        </w:r>
+      </w:fldSimple>
       <w:r>
         <w:t xml:space="preserve"> </w:t>
       </w:r>
@@ -26713,34 +26559,15 @@
       <w:r>
         <w:t xml:space="preserve">표 </w:t>
       </w:r>
-      <w:r>
-        <w:fldChar w:fldCharType="begin"/>
-      </w:r>
-      <w:r>
-        <w:instrText xml:space="preserve"> SEQ </w:instrText>
-      </w:r>
-      <w:r>
-        <w:instrText>표</w:instrText>
-      </w:r>
-      <w:r>
-        <w:instrText xml:space="preserve"> \* DBCHAR </w:instrText>
-      </w:r>
-      <w:r>
-        <w:fldChar w:fldCharType="separate"/>
-      </w:r>
-      <w:r>
-        <w:rPr>
-          <w:rFonts w:hint="eastAsia"/>
-          <w:noProof/>
-        </w:rPr>
-        <w:t>８</w:t>
-      </w:r>
-      <w:r>
-        <w:rPr>
-          <w:noProof/>
-        </w:rPr>
-        <w:fldChar w:fldCharType="end"/>
-      </w:r>
+      <w:fldSimple w:instr=" SEQ 표 \* DBCHAR ">
+        <w:r>
+          <w:rPr>
+            <w:rFonts w:hint="eastAsia"/>
+            <w:noProof/>
+          </w:rPr>
+          <w:t>８</w:t>
+        </w:r>
+      </w:fldSimple>
       <w:r>
         <w:t xml:space="preserve"> </w:t>
       </w:r>
@@ -28687,34 +28514,15 @@
       <w:r>
         <w:t xml:space="preserve">표 </w:t>
       </w:r>
-      <w:r>
-        <w:fldChar w:fldCharType="begin"/>
-      </w:r>
-      <w:r>
-        <w:instrText xml:space="preserve"> SEQ </w:instrText>
-      </w:r>
-      <w:r>
-        <w:instrText>표</w:instrText>
-      </w:r>
-      <w:r>
-        <w:instrText xml:space="preserve"> \* DBCHAR </w:instrText>
-      </w:r>
-      <w:r>
-        <w:fldChar w:fldCharType="separate"/>
-      </w:r>
-      <w:r>
-        <w:rPr>
-          <w:rFonts w:hint="eastAsia"/>
-          <w:noProof/>
-        </w:rPr>
-        <w:t>９</w:t>
-      </w:r>
-      <w:r>
-        <w:rPr>
-          <w:noProof/>
-        </w:rPr>
-        <w:fldChar w:fldCharType="end"/>
-      </w:r>
+      <w:fldSimple w:instr=" SEQ 표 \* DBCHAR ">
+        <w:r>
+          <w:rPr>
+            <w:rFonts w:hint="eastAsia"/>
+            <w:noProof/>
+          </w:rPr>
+          <w:t>９</w:t>
+        </w:r>
+      </w:fldSimple>
       <w:r>
         <w:t xml:space="preserve"> </w:t>
       </w:r>
@@ -29947,34 +29755,15 @@
       <w:r>
         <w:t xml:space="preserve">표 </w:t>
       </w:r>
-      <w:r>
-        <w:fldChar w:fldCharType="begin"/>
-      </w:r>
-      <w:r>
-        <w:instrText xml:space="preserve"> SEQ </w:instrText>
-      </w:r>
-      <w:r>
-        <w:instrText>표</w:instrText>
-      </w:r>
-      <w:r>
-        <w:instrText xml:space="preserve"> \* DBCHAR </w:instrText>
-      </w:r>
-      <w:r>
-        <w:fldChar w:fldCharType="separate"/>
-      </w:r>
-      <w:r>
-        <w:rPr>
-          <w:rFonts w:hint="eastAsia"/>
-          <w:noProof/>
-        </w:rPr>
-        <w:t>１０</w:t>
-      </w:r>
-      <w:r>
-        <w:rPr>
-          <w:noProof/>
-        </w:rPr>
-        <w:fldChar w:fldCharType="end"/>
-      </w:r>
+      <w:fldSimple w:instr=" SEQ 표 \* DBCHAR ">
+        <w:r>
+          <w:rPr>
+            <w:rFonts w:hint="eastAsia"/>
+            <w:noProof/>
+          </w:rPr>
+          <w:t>１０</w:t>
+        </w:r>
+      </w:fldSimple>
       <w:r>
         <w:t xml:space="preserve"> CS.EI.COMM_TRACK_SEND_RESULT </w:t>
       </w:r>
@@ -31915,34 +31704,15 @@
       <w:r>
         <w:t xml:space="preserve">표 </w:t>
       </w:r>
-      <w:r>
-        <w:fldChar w:fldCharType="begin"/>
-      </w:r>
-      <w:r>
-        <w:instrText xml:space="preserve"> SEQ </w:instrText>
-      </w:r>
-      <w:r>
-        <w:instrText>표</w:instrText>
-      </w:r>
-      <w:r>
-        <w:instrText xml:space="preserve"> \* DBCHAR </w:instrText>
-      </w:r>
-      <w:r>
-        <w:fldChar w:fldCharType="separate"/>
-      </w:r>
-      <w:r>
-        <w:rPr>
-          <w:rFonts w:hint="eastAsia"/>
-          <w:noProof/>
-        </w:rPr>
-        <w:t>１１</w:t>
-      </w:r>
-      <w:r>
-        <w:rPr>
-          <w:noProof/>
-        </w:rPr>
-        <w:fldChar w:fldCharType="end"/>
-      </w:r>
+      <w:fldSimple w:instr=" SEQ 표 \* DBCHAR ">
+        <w:r>
+          <w:rPr>
+            <w:rFonts w:hint="eastAsia"/>
+            <w:noProof/>
+          </w:rPr>
+          <w:t>１１</w:t>
+        </w:r>
+      </w:fldSimple>
       <w:r>
         <w:t xml:space="preserve"> </w:t>
       </w:r>
@@ -33876,34 +33646,15 @@
         <w:lastRenderedPageBreak/>
         <w:t xml:space="preserve">표 </w:t>
       </w:r>
-      <w:r>
-        <w:fldChar w:fldCharType="begin"/>
-      </w:r>
-      <w:r>
-        <w:instrText xml:space="preserve"> SEQ </w:instrText>
-      </w:r>
-      <w:r>
-        <w:instrText>표</w:instrText>
-      </w:r>
-      <w:r>
-        <w:instrText xml:space="preserve"> \* DBCHAR </w:instrText>
-      </w:r>
-      <w:r>
-        <w:fldChar w:fldCharType="separate"/>
-      </w:r>
-      <w:r>
-        <w:rPr>
-          <w:rFonts w:hint="eastAsia"/>
-          <w:noProof/>
-        </w:rPr>
-        <w:t>１２</w:t>
-      </w:r>
-      <w:r>
-        <w:rPr>
-          <w:noProof/>
-        </w:rPr>
-        <w:fldChar w:fldCharType="end"/>
-      </w:r>
+      <w:fldSimple w:instr=" SEQ 표 \* DBCHAR ">
+        <w:r>
+          <w:rPr>
+            <w:rFonts w:hint="eastAsia"/>
+            <w:noProof/>
+          </w:rPr>
+          <w:t>１２</w:t>
+        </w:r>
+      </w:fldSimple>
       <w:r>
         <w:t xml:space="preserve"> </w:t>
       </w:r>
@@ -35275,34 +35026,15 @@
       <w:r>
         <w:t xml:space="preserve">표 </w:t>
       </w:r>
-      <w:r>
-        <w:fldChar w:fldCharType="begin"/>
-      </w:r>
-      <w:r>
-        <w:instrText xml:space="preserve"> SEQ </w:instrText>
-      </w:r>
-      <w:r>
-        <w:instrText>표</w:instrText>
-      </w:r>
-      <w:r>
-        <w:instrText xml:space="preserve"> \* DBCHAR </w:instrText>
-      </w:r>
-      <w:r>
-        <w:fldChar w:fldCharType="separate"/>
-      </w:r>
-      <w:r>
-        <w:rPr>
-          <w:rFonts w:hint="eastAsia"/>
-          <w:noProof/>
-        </w:rPr>
-        <w:t>１３</w:t>
-      </w:r>
-      <w:r>
-        <w:rPr>
-          <w:noProof/>
-        </w:rPr>
-        <w:fldChar w:fldCharType="end"/>
-      </w:r>
+      <w:fldSimple w:instr=" SEQ 표 \* DBCHAR ">
+        <w:r>
+          <w:rPr>
+            <w:rFonts w:hint="eastAsia"/>
+            <w:noProof/>
+          </w:rPr>
+          <w:t>１３</w:t>
+        </w:r>
+      </w:fldSimple>
       <w:r>
         <w:t xml:space="preserve"> </w:t>
       </w:r>
@@ -36993,34 +36725,15 @@
       <w:r>
         <w:t xml:space="preserve">표 </w:t>
       </w:r>
-      <w:r>
-        <w:fldChar w:fldCharType="begin"/>
-      </w:r>
-      <w:r>
-        <w:instrText xml:space="preserve"> SEQ </w:instrText>
-      </w:r>
-      <w:r>
-        <w:instrText>표</w:instrText>
-      </w:r>
-      <w:r>
-        <w:instrText xml:space="preserve"> \* DBCHAR </w:instrText>
-      </w:r>
-      <w:r>
-        <w:fldChar w:fldCharType="separate"/>
-      </w:r>
-      <w:r>
-        <w:rPr>
-          <w:rFonts w:hint="eastAsia"/>
-          <w:noProof/>
-        </w:rPr>
-        <w:t>１４</w:t>
-      </w:r>
-      <w:r>
-        <w:rPr>
-          <w:noProof/>
-        </w:rPr>
-        <w:fldChar w:fldCharType="end"/>
-      </w:r>
+      <w:fldSimple w:instr=" SEQ 표 \* DBCHAR ">
+        <w:r>
+          <w:rPr>
+            <w:rFonts w:hint="eastAsia"/>
+            <w:noProof/>
+          </w:rPr>
+          <w:t>１４</w:t>
+        </w:r>
+      </w:fldSimple>
       <w:r>
         <w:t xml:space="preserve"> </w:t>
       </w:r>
@@ -39081,34 +38794,15 @@
       <w:r>
         <w:t xml:space="preserve">표 </w:t>
       </w:r>
-      <w:r>
-        <w:fldChar w:fldCharType="begin"/>
-      </w:r>
-      <w:r>
-        <w:instrText xml:space="preserve"> SEQ </w:instrText>
-      </w:r>
-      <w:r>
-        <w:instrText>표</w:instrText>
-      </w:r>
-      <w:r>
-        <w:instrText xml:space="preserve"> \* DBCHAR </w:instrText>
-      </w:r>
-      <w:r>
-        <w:fldChar w:fldCharType="separate"/>
-      </w:r>
-      <w:r>
-        <w:rPr>
-          <w:rFonts w:hint="eastAsia"/>
-          <w:noProof/>
-        </w:rPr>
-        <w:t>１５</w:t>
-      </w:r>
-      <w:r>
-        <w:rPr>
-          <w:noProof/>
-        </w:rPr>
-        <w:fldChar w:fldCharType="end"/>
-      </w:r>
+      <w:fldSimple w:instr=" SEQ 표 \* DBCHAR ">
+        <w:r>
+          <w:rPr>
+            <w:rFonts w:hint="eastAsia"/>
+            <w:noProof/>
+          </w:rPr>
+          <w:t>１５</w:t>
+        </w:r>
+      </w:fldSimple>
       <w:r>
         <w:t xml:space="preserve"> CS.EI.TM_TACTICAL_TRACK_INFO </w:t>
       </w:r>
@@ -41169,34 +40863,15 @@
       <w:r>
         <w:t xml:space="preserve">표 </w:t>
       </w:r>
-      <w:r>
-        <w:fldChar w:fldCharType="begin"/>
-      </w:r>
-      <w:r>
-        <w:instrText xml:space="preserve"> SEQ </w:instrText>
-      </w:r>
-      <w:r>
-        <w:instrText>표</w:instrText>
-      </w:r>
-      <w:r>
-        <w:instrText xml:space="preserve"> \* DBCHAR </w:instrText>
-      </w:r>
-      <w:r>
-        <w:fldChar w:fldCharType="separate"/>
-      </w:r>
-      <w:r>
-        <w:rPr>
-          <w:rFonts w:hint="eastAsia"/>
-          <w:noProof/>
-        </w:rPr>
-        <w:t>１６</w:t>
-      </w:r>
-      <w:r>
-        <w:rPr>
-          <w:noProof/>
-        </w:rPr>
-        <w:fldChar w:fldCharType="end"/>
-      </w:r>
+      <w:fldSimple w:instr=" SEQ 표 \* DBCHAR ">
+        <w:r>
+          <w:rPr>
+            <w:rFonts w:hint="eastAsia"/>
+            <w:noProof/>
+          </w:rPr>
+          <w:t>１６</w:t>
+        </w:r>
+      </w:fldSimple>
       <w:r>
         <w:t xml:space="preserve"> CS.EI.TM_</w:t>
       </w:r>
@@ -46243,34 +45918,15 @@
       <w:r>
         <w:t xml:space="preserve">표 </w:t>
       </w:r>
-      <w:r>
-        <w:fldChar w:fldCharType="begin"/>
-      </w:r>
-      <w:r>
-        <w:instrText xml:space="preserve"> SEQ </w:instrText>
-      </w:r>
-      <w:r>
-        <w:instrText>표</w:instrText>
-      </w:r>
-      <w:r>
-        <w:instrText xml:space="preserve"> \* DBCHAR </w:instrText>
-      </w:r>
-      <w:r>
-        <w:fldChar w:fldCharType="separate"/>
-      </w:r>
-      <w:r>
-        <w:rPr>
-          <w:rFonts w:hint="eastAsia"/>
-          <w:noProof/>
-        </w:rPr>
-        <w:t>１７</w:t>
-      </w:r>
-      <w:r>
-        <w:rPr>
-          <w:noProof/>
-        </w:rPr>
-        <w:fldChar w:fldCharType="end"/>
-      </w:r>
+      <w:fldSimple w:instr=" SEQ 표 \* DBCHAR ">
+        <w:r>
+          <w:rPr>
+            <w:rFonts w:hint="eastAsia"/>
+            <w:noProof/>
+          </w:rPr>
+          <w:t>１７</w:t>
+        </w:r>
+      </w:fldSimple>
       <w:r>
         <w:t xml:space="preserve"> </w:t>
       </w:r>
@@ -47197,34 +46853,15 @@
       <w:r>
         <w:t xml:space="preserve">표 </w:t>
       </w:r>
-      <w:r>
-        <w:fldChar w:fldCharType="begin"/>
-      </w:r>
-      <w:r>
-        <w:instrText xml:space="preserve"> SEQ </w:instrText>
-      </w:r>
-      <w:r>
-        <w:instrText>표</w:instrText>
-      </w:r>
-      <w:r>
-        <w:instrText xml:space="preserve"> \* DBCHAR </w:instrText>
-      </w:r>
-      <w:r>
-        <w:fldChar w:fldCharType="separate"/>
-      </w:r>
-      <w:r>
-        <w:rPr>
-          <w:rFonts w:hint="eastAsia"/>
-          <w:noProof/>
-        </w:rPr>
-        <w:t>１８</w:t>
-      </w:r>
-      <w:r>
-        <w:rPr>
-          <w:noProof/>
-        </w:rPr>
-        <w:fldChar w:fldCharType="end"/>
-      </w:r>
+      <w:fldSimple w:instr=" SEQ 표 \* DBCHAR ">
+        <w:r>
+          <w:rPr>
+            <w:rFonts w:hint="eastAsia"/>
+            <w:noProof/>
+          </w:rPr>
+          <w:t>１８</w:t>
+        </w:r>
+      </w:fldSimple>
       <w:r>
         <w:t xml:space="preserve"> </w:t>
       </w:r>
@@ -48064,7 +47701,7 @@
               <w:pStyle w:val="a4"/>
               <w:numPr>
                 <w:ilvl w:val="0"/>
-                <w:numId w:val="8"/>
+                <w:numId w:val="40"/>
               </w:numPr>
               <w:ind w:leftChars="0"/>
               <w:jc w:val="left"/>
@@ -48083,9 +47720,10 @@
           </w:tcPr>
           <w:p>
             <w:pPr>
-              <w:pStyle w:val="a4"/>
-              <w:ind w:leftChars="0" w:left="567"/>
               <w:jc w:val="left"/>
+              <w:rPr>
+                <w:rFonts w:hint="eastAsia"/>
+              </w:rPr>
             </w:pPr>
           </w:p>
         </w:tc>
@@ -48111,6 +47749,9 @@
           <w:p>
             <w:pPr>
               <w:jc w:val="left"/>
+              <w:rPr>
+                <w:rFonts w:hint="eastAsia"/>
+              </w:rPr>
             </w:pPr>
           </w:p>
         </w:tc>
@@ -48120,17 +47761,14 @@
           </w:tcPr>
           <w:p>
             <w:pPr>
+              <w:pStyle w:val="a4"/>
+              <w:numPr>
+                <w:ilvl w:val="0"/>
+                <w:numId w:val="40"/>
+              </w:numPr>
+              <w:ind w:leftChars="0"/>
               <w:jc w:val="left"/>
             </w:pPr>
-            <w:r>
-              <w:rPr>
-                <w:rFonts w:hint="eastAsia"/>
-              </w:rPr>
-              <w:t>2</w:t>
-            </w:r>
-            <w:r>
-              <w:t xml:space="preserve">. </w:t>
-            </w:r>
             <w:r>
               <w:rPr>
                 <w:rFonts w:hint="eastAsia"/>
@@ -48161,6 +47799,9 @@
           <w:p>
             <w:pPr>
               <w:jc w:val="left"/>
+              <w:rPr>
+                <w:rFonts w:hint="eastAsia"/>
+              </w:rPr>
             </w:pPr>
           </w:p>
         </w:tc>
@@ -48170,17 +47811,14 @@
           </w:tcPr>
           <w:p>
             <w:pPr>
+              <w:pStyle w:val="a4"/>
+              <w:numPr>
+                <w:ilvl w:val="0"/>
+                <w:numId w:val="40"/>
+              </w:numPr>
+              <w:ind w:leftChars="0"/>
               <w:jc w:val="left"/>
             </w:pPr>
-            <w:r>
-              <w:rPr>
-                <w:rFonts w:hint="eastAsia"/>
-              </w:rPr>
-              <w:t>3</w:t>
-            </w:r>
-            <w:r>
-              <w:t xml:space="preserve">. </w:t>
-            </w:r>
             <w:r>
               <w:rPr>
                 <w:rFonts w:hint="eastAsia"/>
@@ -48220,26 +47858,14 @@
           </w:tcPr>
           <w:p>
             <w:pPr>
+              <w:pStyle w:val="a4"/>
+              <w:numPr>
+                <w:ilvl w:val="1"/>
+                <w:numId w:val="40"/>
+              </w:numPr>
+              <w:ind w:leftChars="0"/>
               <w:jc w:val="left"/>
             </w:pPr>
-            <w:r>
-              <w:rPr>
-                <w:rFonts w:hint="eastAsia"/>
-              </w:rPr>
-              <w:t>3</w:t>
-            </w:r>
-            <w:r>
-              <w:t>.</w:t>
-            </w:r>
-            <w:r>
-              <w:rPr>
-                <w:rFonts w:hint="eastAsia"/>
-              </w:rPr>
-              <w:t>a</w:t>
-            </w:r>
-            <w:r>
-              <w:t xml:space="preserve"> </w:t>
-            </w:r>
             <w:r>
               <w:rPr>
                 <w:rFonts w:hint="eastAsia"/>
@@ -48279,17 +47905,14 @@
           </w:tcPr>
           <w:p>
             <w:pPr>
+              <w:pStyle w:val="a4"/>
+              <w:numPr>
+                <w:ilvl w:val="1"/>
+                <w:numId w:val="40"/>
+              </w:numPr>
+              <w:ind w:leftChars="0"/>
               <w:jc w:val="left"/>
             </w:pPr>
-            <w:r>
-              <w:rPr>
-                <w:rFonts w:hint="eastAsia"/>
-              </w:rPr>
-              <w:t>3</w:t>
-            </w:r>
-            <w:r>
-              <w:t xml:space="preserve">.b </w:t>
-            </w:r>
             <w:r>
               <w:rPr>
                 <w:rFonts w:hint="eastAsia"/>
@@ -48329,11 +47952,14 @@
           </w:tcPr>
           <w:p>
             <w:pPr>
+              <w:pStyle w:val="a4"/>
+              <w:numPr>
+                <w:ilvl w:val="2"/>
+                <w:numId w:val="40"/>
+              </w:numPr>
+              <w:ind w:leftChars="0"/>
               <w:jc w:val="left"/>
             </w:pPr>
-            <w:r>
-              <w:t xml:space="preserve">3.b.1 </w:t>
-            </w:r>
             <w:r>
               <w:rPr>
                 <w:rFonts w:hint="eastAsia"/>
@@ -49023,17 +48649,14 @@
           </w:tcPr>
           <w:p>
             <w:pPr>
+              <w:pStyle w:val="a4"/>
+              <w:numPr>
+                <w:ilvl w:val="0"/>
+                <w:numId w:val="41"/>
+              </w:numPr>
+              <w:ind w:leftChars="0"/>
               <w:jc w:val="left"/>
             </w:pPr>
-            <w:r>
-              <w:rPr>
-                <w:rFonts w:hint="eastAsia"/>
-              </w:rPr>
-              <w:t>1</w:t>
-            </w:r>
-            <w:r>
-              <w:t xml:space="preserve">. </w:t>
-            </w:r>
             <w:r>
               <w:rPr>
                 <w:rFonts w:hint="eastAsia"/>
@@ -49088,16 +48711,16 @@
           </w:tcPr>
           <w:p>
             <w:pPr>
+              <w:pStyle w:val="a4"/>
+              <w:numPr>
+                <w:ilvl w:val="0"/>
+                <w:numId w:val="41"/>
+              </w:numPr>
+              <w:ind w:leftChars="0"/>
               <w:jc w:val="left"/>
             </w:pPr>
             <w:r>
-              <w:rPr>
-                <w:rFonts w:hint="eastAsia"/>
-              </w:rPr>
-              <w:t>2</w:t>
-            </w:r>
-            <w:r>
-              <w:t xml:space="preserve">. 네트워크표적 </w:t>
+              <w:t xml:space="preserve">네트워크표적 </w:t>
             </w:r>
             <w:r>
               <w:rPr>
@@ -49138,17 +48761,14 @@
           </w:tcPr>
           <w:p>
             <w:pPr>
+              <w:pStyle w:val="a4"/>
+              <w:numPr>
+                <w:ilvl w:val="0"/>
+                <w:numId w:val="41"/>
+              </w:numPr>
+              <w:ind w:leftChars="0"/>
               <w:jc w:val="left"/>
             </w:pPr>
-            <w:r>
-              <w:rPr>
-                <w:rFonts w:hint="eastAsia"/>
-              </w:rPr>
-              <w:t>3</w:t>
-            </w:r>
-            <w:r>
-              <w:t xml:space="preserve">. </w:t>
-            </w:r>
             <w:r>
               <w:rPr>
                 <w:rFonts w:hint="eastAsia"/>
@@ -49188,27 +48808,14 @@
           </w:tcPr>
           <w:p>
             <w:pPr>
-              <w:ind w:left="400" w:hangingChars="200" w:hanging="400"/>
+              <w:pStyle w:val="a4"/>
+              <w:numPr>
+                <w:ilvl w:val="1"/>
+                <w:numId w:val="41"/>
+              </w:numPr>
+              <w:ind w:leftChars="0"/>
               <w:jc w:val="left"/>
             </w:pPr>
-            <w:r>
-              <w:rPr>
-                <w:rFonts w:hint="eastAsia"/>
-              </w:rPr>
-              <w:t>3</w:t>
-            </w:r>
-            <w:r>
-              <w:t>.</w:t>
-            </w:r>
-            <w:r>
-              <w:rPr>
-                <w:rFonts w:hint="eastAsia"/>
-              </w:rPr>
-              <w:t>a</w:t>
-            </w:r>
-            <w:r>
-              <w:t xml:space="preserve"> </w:t>
-            </w:r>
             <w:r>
               <w:rPr>
                 <w:rFonts w:hint="eastAsia"/>
@@ -49248,17 +48855,14 @@
           </w:tcPr>
           <w:p>
             <w:pPr>
+              <w:pStyle w:val="a4"/>
+              <w:numPr>
+                <w:ilvl w:val="1"/>
+                <w:numId w:val="41"/>
+              </w:numPr>
+              <w:ind w:leftChars="0"/>
               <w:jc w:val="left"/>
             </w:pPr>
-            <w:r>
-              <w:rPr>
-                <w:rFonts w:hint="eastAsia"/>
-              </w:rPr>
-              <w:t>3</w:t>
-            </w:r>
-            <w:r>
-              <w:t xml:space="preserve">.b </w:t>
-            </w:r>
             <w:r>
               <w:rPr>
                 <w:rFonts w:hint="eastAsia"/>
@@ -49298,12 +48902,14 @@
           </w:tcPr>
           <w:p>
             <w:pPr>
-              <w:ind w:left="600" w:hangingChars="300" w:hanging="600"/>
+              <w:pStyle w:val="a4"/>
+              <w:numPr>
+                <w:ilvl w:val="2"/>
+                <w:numId w:val="41"/>
+              </w:numPr>
+              <w:ind w:leftChars="0"/>
               <w:jc w:val="left"/>
             </w:pPr>
-            <w:r>
-              <w:t xml:space="preserve">3.b.1 </w:t>
-            </w:r>
             <w:r>
               <w:rPr>
                 <w:rFonts w:hint="eastAsia"/>
@@ -49352,32 +48958,27 @@
           </w:tcPr>
           <w:p>
             <w:pPr>
-              <w:ind w:left="600" w:hangingChars="300" w:hanging="600"/>
+              <w:pStyle w:val="a4"/>
+              <w:numPr>
+                <w:ilvl w:val="2"/>
+                <w:numId w:val="41"/>
+              </w:numPr>
+              <w:ind w:leftChars="0"/>
               <w:jc w:val="left"/>
             </w:pPr>
             <w:r>
               <w:rPr>
                 <w:rFonts w:hint="eastAsia"/>
               </w:rPr>
-              <w:t>3</w:t>
-            </w:r>
-            <w:r>
-              <w:t>.</w:t>
-            </w:r>
-            <w:r>
-              <w:rPr>
-                <w:rFonts w:hint="eastAsia"/>
-              </w:rPr>
-              <w:t>b</w:t>
-            </w:r>
-            <w:r>
-              <w:t xml:space="preserve">.2 </w:t>
-            </w:r>
-            <w:r>
-              <w:rPr>
-                <w:rFonts w:hint="eastAsia"/>
-              </w:rPr>
-              <w:t>비교일치해제 된 네트워크표적으로 전술표적 생성</w:t>
+              <w:t>비교일치해제 된</w:t>
+            </w:r>
+            <w:bookmarkStart w:id="0" w:name="_GoBack"/>
+            <w:bookmarkEnd w:id="0"/>
+            <w:r>
+              <w:rPr>
+                <w:rFonts w:hint="eastAsia"/>
+              </w:rPr>
+              <w:t xml:space="preserve"> 네트워크표적으로 전술표적 생성</w:t>
             </w:r>
           </w:p>
         </w:tc>
@@ -50132,6 +49733,119 @@
     </w:lvl>
   </w:abstractNum>
   <w:abstractNum w:abstractNumId="4" w15:restartNumberingAfterBreak="0">
+    <w:nsid w:val="08EF591D"/>
+    <w:multiLevelType w:val="multilevel"/>
+    <w:tmpl w:val="8D5C8608"/>
+    <w:lvl w:ilvl="0">
+      <w:start w:val="1"/>
+      <w:numFmt w:val="decimal"/>
+      <w:lvlText w:val="%1."/>
+      <w:lvlJc w:val="left"/>
+      <w:pPr>
+        <w:ind w:left="567" w:hanging="567"/>
+      </w:pPr>
+      <w:rPr>
+        <w:rFonts w:hint="eastAsia"/>
+      </w:rPr>
+    </w:lvl>
+    <w:lvl w:ilvl="1">
+      <w:start w:val="1"/>
+      <w:numFmt w:val="lowerLetter"/>
+      <w:lvlText w:val="%1.%2."/>
+      <w:lvlJc w:val="left"/>
+      <w:pPr>
+        <w:ind w:left="567" w:hanging="567"/>
+      </w:pPr>
+      <w:rPr>
+        <w:rFonts w:hint="eastAsia"/>
+      </w:rPr>
+    </w:lvl>
+    <w:lvl w:ilvl="2">
+      <w:start w:val="1"/>
+      <w:numFmt w:val="decimal"/>
+      <w:lvlText w:val="%1.%2.%3."/>
+      <w:lvlJc w:val="left"/>
+      <w:pPr>
+        <w:ind w:left="567" w:hanging="567"/>
+      </w:pPr>
+      <w:rPr>
+        <w:rFonts w:hint="eastAsia"/>
+      </w:rPr>
+    </w:lvl>
+    <w:lvl w:ilvl="3">
+      <w:start w:val="1"/>
+      <w:numFmt w:val="decimal"/>
+      <w:lvlText w:val="%1.%2.%3.%4."/>
+      <w:lvlJc w:val="left"/>
+      <w:pPr>
+        <w:ind w:left="567" w:hanging="567"/>
+      </w:pPr>
+      <w:rPr>
+        <w:rFonts w:hint="eastAsia"/>
+      </w:rPr>
+    </w:lvl>
+    <w:lvl w:ilvl="4">
+      <w:start w:val="1"/>
+      <w:numFmt w:val="decimal"/>
+      <w:lvlText w:val="%1.%2.%3.%4.%5."/>
+      <w:lvlJc w:val="left"/>
+      <w:pPr>
+        <w:ind w:left="567" w:hanging="567"/>
+      </w:pPr>
+      <w:rPr>
+        <w:rFonts w:hint="eastAsia"/>
+      </w:rPr>
+    </w:lvl>
+    <w:lvl w:ilvl="5">
+      <w:start w:val="1"/>
+      <w:numFmt w:val="decimal"/>
+      <w:lvlText w:val="%1.%2.%3.%4.%5.%6."/>
+      <w:lvlJc w:val="left"/>
+      <w:pPr>
+        <w:ind w:left="567" w:hanging="567"/>
+      </w:pPr>
+      <w:rPr>
+        <w:rFonts w:hint="eastAsia"/>
+      </w:rPr>
+    </w:lvl>
+    <w:lvl w:ilvl="6">
+      <w:start w:val="1"/>
+      <w:numFmt w:val="decimal"/>
+      <w:lvlText w:val="%1.%2.%3.%4.%5.%6.%7."/>
+      <w:lvlJc w:val="left"/>
+      <w:pPr>
+        <w:ind w:left="567" w:hanging="567"/>
+      </w:pPr>
+      <w:rPr>
+        <w:rFonts w:hint="eastAsia"/>
+      </w:rPr>
+    </w:lvl>
+    <w:lvl w:ilvl="7">
+      <w:start w:val="1"/>
+      <w:numFmt w:val="decimal"/>
+      <w:lvlText w:val="%1.%2.%3.%4.%5.%6.%7.%8."/>
+      <w:lvlJc w:val="left"/>
+      <w:pPr>
+        <w:ind w:left="567" w:hanging="567"/>
+      </w:pPr>
+      <w:rPr>
+        <w:rFonts w:hint="eastAsia"/>
+      </w:rPr>
+    </w:lvl>
+    <w:lvl w:ilvl="8">
+      <w:start w:val="1"/>
+      <w:numFmt w:val="decimal"/>
+      <w:lvlText w:val="%1.%2.%3.%4.%5.%6.%7.%8.%9."/>
+      <w:lvlJc w:val="left"/>
+      <w:pPr>
+        <w:ind w:left="567" w:hanging="567"/>
+      </w:pPr>
+      <w:rPr>
+        <w:rFonts w:hint="eastAsia"/>
+      </w:rPr>
+    </w:lvl>
+  </w:abstractNum>
+  <w:abstractNum w:abstractNumId="5" w15:restartNumberingAfterBreak="0">
     <w:nsid w:val="0AFF08F7"/>
     <w:multiLevelType w:val="hybridMultilevel"/>
     <w:tmpl w:val="A86CE266"/>
@@ -50221,7 +49935,7 @@
       </w:pPr>
     </w:lvl>
   </w:abstractNum>
-  <w:abstractNum w:abstractNumId="5" w15:restartNumberingAfterBreak="0">
+  <w:abstractNum w:abstractNumId="6" w15:restartNumberingAfterBreak="0">
     <w:nsid w:val="0D546F42"/>
     <w:multiLevelType w:val="hybridMultilevel"/>
     <w:tmpl w:val="18305F36"/>
@@ -50335,7 +50049,7 @@
       </w:pPr>
     </w:lvl>
   </w:abstractNum>
-  <w:abstractNum w:abstractNumId="6" w15:restartNumberingAfterBreak="0">
+  <w:abstractNum w:abstractNumId="7" w15:restartNumberingAfterBreak="0">
     <w:nsid w:val="0EE64C6E"/>
     <w:multiLevelType w:val="hybridMultilevel"/>
     <w:tmpl w:val="68B0B474"/>
@@ -50449,7 +50163,7 @@
       </w:rPr>
     </w:lvl>
   </w:abstractNum>
-  <w:abstractNum w:abstractNumId="7" w15:restartNumberingAfterBreak="0">
+  <w:abstractNum w:abstractNumId="8" w15:restartNumberingAfterBreak="0">
     <w:nsid w:val="154475B3"/>
     <w:multiLevelType w:val="multilevel"/>
     <w:tmpl w:val="4C2A55A8"/>
@@ -50562,7 +50276,7 @@
       </w:rPr>
     </w:lvl>
   </w:abstractNum>
-  <w:abstractNum w:abstractNumId="8" w15:restartNumberingAfterBreak="0">
+  <w:abstractNum w:abstractNumId="9" w15:restartNumberingAfterBreak="0">
     <w:nsid w:val="181B699E"/>
     <w:multiLevelType w:val="multilevel"/>
     <w:tmpl w:val="F11AFDB2"/>
@@ -50675,7 +50389,7 @@
       </w:rPr>
     </w:lvl>
   </w:abstractNum>
-  <w:abstractNum w:abstractNumId="9" w15:restartNumberingAfterBreak="0">
+  <w:abstractNum w:abstractNumId="10" w15:restartNumberingAfterBreak="0">
     <w:nsid w:val="186D517C"/>
     <w:multiLevelType w:val="hybridMultilevel"/>
     <w:tmpl w:val="87124FF6"/>
@@ -50789,7 +50503,7 @@
       </w:pPr>
     </w:lvl>
   </w:abstractNum>
-  <w:abstractNum w:abstractNumId="10" w15:restartNumberingAfterBreak="0">
+  <w:abstractNum w:abstractNumId="11" w15:restartNumberingAfterBreak="0">
     <w:nsid w:val="1AF73C78"/>
     <w:multiLevelType w:val="hybridMultilevel"/>
     <w:tmpl w:val="26C23464"/>
@@ -50903,7 +50617,7 @@
       </w:pPr>
     </w:lvl>
   </w:abstractNum>
-  <w:abstractNum w:abstractNumId="11" w15:restartNumberingAfterBreak="0">
+  <w:abstractNum w:abstractNumId="12" w15:restartNumberingAfterBreak="0">
     <w:nsid w:val="21643DE1"/>
     <w:multiLevelType w:val="hybridMultilevel"/>
     <w:tmpl w:val="4C84E510"/>
@@ -51017,7 +50731,7 @@
       </w:pPr>
     </w:lvl>
   </w:abstractNum>
-  <w:abstractNum w:abstractNumId="12" w15:restartNumberingAfterBreak="0">
+  <w:abstractNum w:abstractNumId="13" w15:restartNumberingAfterBreak="0">
     <w:nsid w:val="23CD21EB"/>
     <w:multiLevelType w:val="multilevel"/>
     <w:tmpl w:val="E21864A4"/>
@@ -51130,7 +50844,7 @@
       </w:rPr>
     </w:lvl>
   </w:abstractNum>
-  <w:abstractNum w:abstractNumId="13" w15:restartNumberingAfterBreak="0">
+  <w:abstractNum w:abstractNumId="14" w15:restartNumberingAfterBreak="0">
     <w:nsid w:val="2B2E3F63"/>
     <w:multiLevelType w:val="multilevel"/>
     <w:tmpl w:val="0409001D"/>
@@ -51243,7 +50957,7 @@
       </w:rPr>
     </w:lvl>
   </w:abstractNum>
-  <w:abstractNum w:abstractNumId="14" w15:restartNumberingAfterBreak="0">
+  <w:abstractNum w:abstractNumId="15" w15:restartNumberingAfterBreak="0">
     <w:nsid w:val="32411E71"/>
     <w:multiLevelType w:val="multilevel"/>
     <w:tmpl w:val="325C568E"/>
@@ -51356,7 +51070,7 @@
       </w:rPr>
     </w:lvl>
   </w:abstractNum>
-  <w:abstractNum w:abstractNumId="15" w15:restartNumberingAfterBreak="0">
+  <w:abstractNum w:abstractNumId="16" w15:restartNumberingAfterBreak="0">
     <w:nsid w:val="333773D1"/>
     <w:multiLevelType w:val="hybridMultilevel"/>
     <w:tmpl w:val="6FE88810"/>
@@ -51445,7 +51159,7 @@
       </w:pPr>
     </w:lvl>
   </w:abstractNum>
-  <w:abstractNum w:abstractNumId="16" w15:restartNumberingAfterBreak="0">
+  <w:abstractNum w:abstractNumId="17" w15:restartNumberingAfterBreak="0">
     <w:nsid w:val="33C95D10"/>
     <w:multiLevelType w:val="hybridMultilevel"/>
     <w:tmpl w:val="E9A04DE6"/>
@@ -51558,7 +51272,7 @@
       </w:rPr>
     </w:lvl>
   </w:abstractNum>
-  <w:abstractNum w:abstractNumId="17" w15:restartNumberingAfterBreak="0">
+  <w:abstractNum w:abstractNumId="18" w15:restartNumberingAfterBreak="0">
     <w:nsid w:val="363E2C23"/>
     <w:multiLevelType w:val="multilevel"/>
     <w:tmpl w:val="B91CD8C6"/>
@@ -51678,7 +51392,7 @@
       </w:rPr>
     </w:lvl>
   </w:abstractNum>
-  <w:abstractNum w:abstractNumId="18" w15:restartNumberingAfterBreak="0">
+  <w:abstractNum w:abstractNumId="19" w15:restartNumberingAfterBreak="0">
     <w:nsid w:val="42C37183"/>
     <w:multiLevelType w:val="multilevel"/>
     <w:tmpl w:val="0409001D"/>
@@ -51764,7 +51478,7 @@
       </w:pPr>
     </w:lvl>
   </w:abstractNum>
-  <w:abstractNum w:abstractNumId="19" w15:restartNumberingAfterBreak="0">
+  <w:abstractNum w:abstractNumId="20" w15:restartNumberingAfterBreak="0">
     <w:nsid w:val="475136DD"/>
     <w:multiLevelType w:val="hybridMultilevel"/>
     <w:tmpl w:val="E3D87AF8"/>
@@ -51878,7 +51592,7 @@
       </w:rPr>
     </w:lvl>
   </w:abstractNum>
-  <w:abstractNum w:abstractNumId="20" w15:restartNumberingAfterBreak="0">
+  <w:abstractNum w:abstractNumId="21" w15:restartNumberingAfterBreak="0">
     <w:nsid w:val="496E4EE5"/>
     <w:multiLevelType w:val="multilevel"/>
     <w:tmpl w:val="0409001D"/>
@@ -51964,7 +51678,7 @@
       </w:pPr>
     </w:lvl>
   </w:abstractNum>
-  <w:abstractNum w:abstractNumId="21" w15:restartNumberingAfterBreak="0">
+  <w:abstractNum w:abstractNumId="22" w15:restartNumberingAfterBreak="0">
     <w:nsid w:val="4C0640BD"/>
     <w:multiLevelType w:val="multilevel"/>
     <w:tmpl w:val="E31C5656"/>
@@ -52055,7 +51769,96 @@
       </w:pPr>
     </w:lvl>
   </w:abstractNum>
-  <w:abstractNum w:abstractNumId="22" w15:restartNumberingAfterBreak="0">
+  <w:abstractNum w:abstractNumId="23" w15:restartNumberingAfterBreak="0">
+    <w:nsid w:val="4C19224F"/>
+    <w:multiLevelType w:val="hybridMultilevel"/>
+    <w:tmpl w:val="4A7A7F88"/>
+    <w:lvl w:ilvl="0" w:tplc="AD9CEEB6">
+      <w:start w:val="1"/>
+      <w:numFmt w:val="decimal"/>
+      <w:lvlText w:val="%1."/>
+      <w:lvlJc w:val="left"/>
+      <w:pPr>
+        <w:ind w:left="760" w:hanging="360"/>
+      </w:pPr>
+      <w:rPr>
+        <w:rFonts w:hint="default"/>
+      </w:rPr>
+    </w:lvl>
+    <w:lvl w:ilvl="1" w:tplc="04090019" w:tentative="1">
+      <w:start w:val="1"/>
+      <w:numFmt w:val="upperLetter"/>
+      <w:lvlText w:val="%2."/>
+      <w:lvlJc w:val="left"/>
+      <w:pPr>
+        <w:ind w:left="1200" w:hanging="400"/>
+      </w:pPr>
+    </w:lvl>
+    <w:lvl w:ilvl="2" w:tplc="0409001B" w:tentative="1">
+      <w:start w:val="1"/>
+      <w:numFmt w:val="lowerRoman"/>
+      <w:lvlText w:val="%3."/>
+      <w:lvlJc w:val="right"/>
+      <w:pPr>
+        <w:ind w:left="1600" w:hanging="400"/>
+      </w:pPr>
+    </w:lvl>
+    <w:lvl w:ilvl="3" w:tplc="0409000F" w:tentative="1">
+      <w:start w:val="1"/>
+      <w:numFmt w:val="decimal"/>
+      <w:lvlText w:val="%4."/>
+      <w:lvlJc w:val="left"/>
+      <w:pPr>
+        <w:ind w:left="2000" w:hanging="400"/>
+      </w:pPr>
+    </w:lvl>
+    <w:lvl w:ilvl="4" w:tplc="04090019" w:tentative="1">
+      <w:start w:val="1"/>
+      <w:numFmt w:val="upperLetter"/>
+      <w:lvlText w:val="%5."/>
+      <w:lvlJc w:val="left"/>
+      <w:pPr>
+        <w:ind w:left="2400" w:hanging="400"/>
+      </w:pPr>
+    </w:lvl>
+    <w:lvl w:ilvl="5" w:tplc="0409001B" w:tentative="1">
+      <w:start w:val="1"/>
+      <w:numFmt w:val="lowerRoman"/>
+      <w:lvlText w:val="%6."/>
+      <w:lvlJc w:val="right"/>
+      <w:pPr>
+        <w:ind w:left="2800" w:hanging="400"/>
+      </w:pPr>
+    </w:lvl>
+    <w:lvl w:ilvl="6" w:tplc="0409000F" w:tentative="1">
+      <w:start w:val="1"/>
+      <w:numFmt w:val="decimal"/>
+      <w:lvlText w:val="%7."/>
+      <w:lvlJc w:val="left"/>
+      <w:pPr>
+        <w:ind w:left="3200" w:hanging="400"/>
+      </w:pPr>
+    </w:lvl>
+    <w:lvl w:ilvl="7" w:tplc="04090019" w:tentative="1">
+      <w:start w:val="1"/>
+      <w:numFmt w:val="upperLetter"/>
+      <w:lvlText w:val="%8."/>
+      <w:lvlJc w:val="left"/>
+      <w:pPr>
+        <w:ind w:left="3600" w:hanging="400"/>
+      </w:pPr>
+    </w:lvl>
+    <w:lvl w:ilvl="8" w:tplc="0409001B" w:tentative="1">
+      <w:start w:val="1"/>
+      <w:numFmt w:val="lowerRoman"/>
+      <w:lvlText w:val="%9."/>
+      <w:lvlJc w:val="right"/>
+      <w:pPr>
+        <w:ind w:left="4000" w:hanging="400"/>
+      </w:pPr>
+    </w:lvl>
+  </w:abstractNum>
+  <w:abstractNum w:abstractNumId="24" w15:restartNumberingAfterBreak="0">
     <w:nsid w:val="4CB04719"/>
     <w:multiLevelType w:val="multilevel"/>
     <w:tmpl w:val="F11AFDB2"/>
@@ -52168,7 +51971,96 @@
       </w:rPr>
     </w:lvl>
   </w:abstractNum>
-  <w:abstractNum w:abstractNumId="23" w15:restartNumberingAfterBreak="0">
+  <w:abstractNum w:abstractNumId="25" w15:restartNumberingAfterBreak="0">
+    <w:nsid w:val="4DDE0C70"/>
+    <w:multiLevelType w:val="hybridMultilevel"/>
+    <w:tmpl w:val="630AF69A"/>
+    <w:lvl w:ilvl="0" w:tplc="F3989D92">
+      <w:start w:val="1"/>
+      <w:numFmt w:val="decimal"/>
+      <w:lvlText w:val="%1."/>
+      <w:lvlJc w:val="left"/>
+      <w:pPr>
+        <w:ind w:left="760" w:hanging="360"/>
+      </w:pPr>
+      <w:rPr>
+        <w:rFonts w:hint="default"/>
+      </w:rPr>
+    </w:lvl>
+    <w:lvl w:ilvl="1" w:tplc="04090019" w:tentative="1">
+      <w:start w:val="1"/>
+      <w:numFmt w:val="upperLetter"/>
+      <w:lvlText w:val="%2."/>
+      <w:lvlJc w:val="left"/>
+      <w:pPr>
+        <w:ind w:left="1200" w:hanging="400"/>
+      </w:pPr>
+    </w:lvl>
+    <w:lvl w:ilvl="2" w:tplc="0409001B" w:tentative="1">
+      <w:start w:val="1"/>
+      <w:numFmt w:val="lowerRoman"/>
+      <w:lvlText w:val="%3."/>
+      <w:lvlJc w:val="right"/>
+      <w:pPr>
+        <w:ind w:left="1600" w:hanging="400"/>
+      </w:pPr>
+    </w:lvl>
+    <w:lvl w:ilvl="3" w:tplc="0409000F" w:tentative="1">
+      <w:start w:val="1"/>
+      <w:numFmt w:val="decimal"/>
+      <w:lvlText w:val="%4."/>
+      <w:lvlJc w:val="left"/>
+      <w:pPr>
+        <w:ind w:left="2000" w:hanging="400"/>
+      </w:pPr>
+    </w:lvl>
+    <w:lvl w:ilvl="4" w:tplc="04090019" w:tentative="1">
+      <w:start w:val="1"/>
+      <w:numFmt w:val="upperLetter"/>
+      <w:lvlText w:val="%5."/>
+      <w:lvlJc w:val="left"/>
+      <w:pPr>
+        <w:ind w:left="2400" w:hanging="400"/>
+      </w:pPr>
+    </w:lvl>
+    <w:lvl w:ilvl="5" w:tplc="0409001B" w:tentative="1">
+      <w:start w:val="1"/>
+      <w:numFmt w:val="lowerRoman"/>
+      <w:lvlText w:val="%6."/>
+      <w:lvlJc w:val="right"/>
+      <w:pPr>
+        <w:ind w:left="2800" w:hanging="400"/>
+      </w:pPr>
+    </w:lvl>
+    <w:lvl w:ilvl="6" w:tplc="0409000F" w:tentative="1">
+      <w:start w:val="1"/>
+      <w:numFmt w:val="decimal"/>
+      <w:lvlText w:val="%7."/>
+      <w:lvlJc w:val="left"/>
+      <w:pPr>
+        <w:ind w:left="3200" w:hanging="400"/>
+      </w:pPr>
+    </w:lvl>
+    <w:lvl w:ilvl="7" w:tplc="04090019" w:tentative="1">
+      <w:start w:val="1"/>
+      <w:numFmt w:val="upperLetter"/>
+      <w:lvlText w:val="%8."/>
+      <w:lvlJc w:val="left"/>
+      <w:pPr>
+        <w:ind w:left="3600" w:hanging="400"/>
+      </w:pPr>
+    </w:lvl>
+    <w:lvl w:ilvl="8" w:tplc="0409001B" w:tentative="1">
+      <w:start w:val="1"/>
+      <w:numFmt w:val="lowerRoman"/>
+      <w:lvlText w:val="%9."/>
+      <w:lvlJc w:val="right"/>
+      <w:pPr>
+        <w:ind w:left="4000" w:hanging="400"/>
+      </w:pPr>
+    </w:lvl>
+  </w:abstractNum>
+  <w:abstractNum w:abstractNumId="26" w15:restartNumberingAfterBreak="0">
     <w:nsid w:val="4DF339DB"/>
     <w:multiLevelType w:val="multilevel"/>
     <w:tmpl w:val="F11AFDB2"/>
@@ -52281,7 +52173,7 @@
       </w:rPr>
     </w:lvl>
   </w:abstractNum>
-  <w:abstractNum w:abstractNumId="24" w15:restartNumberingAfterBreak="0">
+  <w:abstractNum w:abstractNumId="27" w15:restartNumberingAfterBreak="0">
     <w:nsid w:val="526A6B81"/>
     <w:multiLevelType w:val="multilevel"/>
     <w:tmpl w:val="F11AFDB2"/>
@@ -52394,7 +52286,7 @@
       </w:rPr>
     </w:lvl>
   </w:abstractNum>
-  <w:abstractNum w:abstractNumId="25" w15:restartNumberingAfterBreak="0">
+  <w:abstractNum w:abstractNumId="28" w15:restartNumberingAfterBreak="0">
     <w:nsid w:val="55321EB0"/>
     <w:multiLevelType w:val="hybridMultilevel"/>
     <w:tmpl w:val="E85A5194"/>
@@ -52507,7 +52399,7 @@
       </w:rPr>
     </w:lvl>
   </w:abstractNum>
-  <w:abstractNum w:abstractNumId="26" w15:restartNumberingAfterBreak="0">
+  <w:abstractNum w:abstractNumId="29" w15:restartNumberingAfterBreak="0">
     <w:nsid w:val="5BB6130D"/>
     <w:multiLevelType w:val="multilevel"/>
     <w:tmpl w:val="8D5C8608"/>
@@ -52620,7 +52512,7 @@
       </w:rPr>
     </w:lvl>
   </w:abstractNum>
-  <w:abstractNum w:abstractNumId="27" w15:restartNumberingAfterBreak="0">
+  <w:abstractNum w:abstractNumId="30" w15:restartNumberingAfterBreak="0">
     <w:nsid w:val="619D1E68"/>
     <w:multiLevelType w:val="multilevel"/>
     <w:tmpl w:val="2A86C092"/>
@@ -52733,7 +52625,7 @@
       </w:rPr>
     </w:lvl>
   </w:abstractNum>
-  <w:abstractNum w:abstractNumId="28" w15:restartNumberingAfterBreak="0">
+  <w:abstractNum w:abstractNumId="31" w15:restartNumberingAfterBreak="0">
     <w:nsid w:val="63CB40AF"/>
     <w:multiLevelType w:val="multilevel"/>
     <w:tmpl w:val="F11AFDB2"/>
@@ -52846,7 +52738,120 @@
       </w:rPr>
     </w:lvl>
   </w:abstractNum>
-  <w:abstractNum w:abstractNumId="29" w15:restartNumberingAfterBreak="0">
+  <w:abstractNum w:abstractNumId="32" w15:restartNumberingAfterBreak="0">
+    <w:nsid w:val="6B875A71"/>
+    <w:multiLevelType w:val="multilevel"/>
+    <w:tmpl w:val="8D5C8608"/>
+    <w:lvl w:ilvl="0">
+      <w:start w:val="1"/>
+      <w:numFmt w:val="decimal"/>
+      <w:lvlText w:val="%1."/>
+      <w:lvlJc w:val="left"/>
+      <w:pPr>
+        <w:ind w:left="567" w:hanging="567"/>
+      </w:pPr>
+      <w:rPr>
+        <w:rFonts w:hint="eastAsia"/>
+      </w:rPr>
+    </w:lvl>
+    <w:lvl w:ilvl="1">
+      <w:start w:val="1"/>
+      <w:numFmt w:val="lowerLetter"/>
+      <w:lvlText w:val="%1.%2."/>
+      <w:lvlJc w:val="left"/>
+      <w:pPr>
+        <w:ind w:left="567" w:hanging="567"/>
+      </w:pPr>
+      <w:rPr>
+        <w:rFonts w:hint="eastAsia"/>
+      </w:rPr>
+    </w:lvl>
+    <w:lvl w:ilvl="2">
+      <w:start w:val="1"/>
+      <w:numFmt w:val="decimal"/>
+      <w:lvlText w:val="%1.%2.%3."/>
+      <w:lvlJc w:val="left"/>
+      <w:pPr>
+        <w:ind w:left="567" w:hanging="567"/>
+      </w:pPr>
+      <w:rPr>
+        <w:rFonts w:hint="eastAsia"/>
+      </w:rPr>
+    </w:lvl>
+    <w:lvl w:ilvl="3">
+      <w:start w:val="1"/>
+      <w:numFmt w:val="decimal"/>
+      <w:lvlText w:val="%1.%2.%3.%4."/>
+      <w:lvlJc w:val="left"/>
+      <w:pPr>
+        <w:ind w:left="567" w:hanging="567"/>
+      </w:pPr>
+      <w:rPr>
+        <w:rFonts w:hint="eastAsia"/>
+      </w:rPr>
+    </w:lvl>
+    <w:lvl w:ilvl="4">
+      <w:start w:val="1"/>
+      <w:numFmt w:val="decimal"/>
+      <w:lvlText w:val="%1.%2.%3.%4.%5."/>
+      <w:lvlJc w:val="left"/>
+      <w:pPr>
+        <w:ind w:left="567" w:hanging="567"/>
+      </w:pPr>
+      <w:rPr>
+        <w:rFonts w:hint="eastAsia"/>
+      </w:rPr>
+    </w:lvl>
+    <w:lvl w:ilvl="5">
+      <w:start w:val="1"/>
+      <w:numFmt w:val="decimal"/>
+      <w:lvlText w:val="%1.%2.%3.%4.%5.%6."/>
+      <w:lvlJc w:val="left"/>
+      <w:pPr>
+        <w:ind w:left="567" w:hanging="567"/>
+      </w:pPr>
+      <w:rPr>
+        <w:rFonts w:hint="eastAsia"/>
+      </w:rPr>
+    </w:lvl>
+    <w:lvl w:ilvl="6">
+      <w:start w:val="1"/>
+      <w:numFmt w:val="decimal"/>
+      <w:lvlText w:val="%1.%2.%3.%4.%5.%6.%7."/>
+      <w:lvlJc w:val="left"/>
+      <w:pPr>
+        <w:ind w:left="567" w:hanging="567"/>
+      </w:pPr>
+      <w:rPr>
+        <w:rFonts w:hint="eastAsia"/>
+      </w:rPr>
+    </w:lvl>
+    <w:lvl w:ilvl="7">
+      <w:start w:val="1"/>
+      <w:numFmt w:val="decimal"/>
+      <w:lvlText w:val="%1.%2.%3.%4.%5.%6.%7.%8."/>
+      <w:lvlJc w:val="left"/>
+      <w:pPr>
+        <w:ind w:left="567" w:hanging="567"/>
+      </w:pPr>
+      <w:rPr>
+        <w:rFonts w:hint="eastAsia"/>
+      </w:rPr>
+    </w:lvl>
+    <w:lvl w:ilvl="8">
+      <w:start w:val="1"/>
+      <w:numFmt w:val="decimal"/>
+      <w:lvlText w:val="%1.%2.%3.%4.%5.%6.%7.%8.%9."/>
+      <w:lvlJc w:val="left"/>
+      <w:pPr>
+        <w:ind w:left="567" w:hanging="567"/>
+      </w:pPr>
+      <w:rPr>
+        <w:rFonts w:hint="eastAsia"/>
+      </w:rPr>
+    </w:lvl>
+  </w:abstractNum>
+  <w:abstractNum w:abstractNumId="33" w15:restartNumberingAfterBreak="0">
     <w:nsid w:val="6DA63E00"/>
     <w:multiLevelType w:val="hybridMultilevel"/>
     <w:tmpl w:val="6FCE97C6"/>
@@ -52960,7 +52965,7 @@
       </w:pPr>
     </w:lvl>
   </w:abstractNum>
-  <w:abstractNum w:abstractNumId="30" w15:restartNumberingAfterBreak="0">
+  <w:abstractNum w:abstractNumId="34" w15:restartNumberingAfterBreak="0">
     <w:nsid w:val="7A2647E5"/>
     <w:multiLevelType w:val="hybridMultilevel"/>
     <w:tmpl w:val="CC6023C4"/>
@@ -53074,7 +53079,7 @@
       </w:pPr>
     </w:lvl>
   </w:abstractNum>
-  <w:abstractNum w:abstractNumId="31" w15:restartNumberingAfterBreak="0">
+  <w:abstractNum w:abstractNumId="35" w15:restartNumberingAfterBreak="0">
     <w:nsid w:val="7B181265"/>
     <w:multiLevelType w:val="multilevel"/>
     <w:tmpl w:val="BCD85598"/>
@@ -53187,7 +53192,7 @@
       </w:rPr>
     </w:lvl>
   </w:abstractNum>
-  <w:abstractNum w:abstractNumId="32" w15:restartNumberingAfterBreak="0">
+  <w:abstractNum w:abstractNumId="36" w15:restartNumberingAfterBreak="0">
     <w:nsid w:val="7DAE49E7"/>
     <w:multiLevelType w:val="hybridMultilevel"/>
     <w:tmpl w:val="AED47CE4"/>
@@ -53278,49 +53283,49 @@
     </w:lvl>
   </w:abstractNum>
   <w:num w:numId="1">
-    <w:abstractNumId w:val="13"/>
+    <w:abstractNumId w:val="14"/>
   </w:num>
   <w:num w:numId="2">
-    <w:abstractNumId w:val="21"/>
+    <w:abstractNumId w:val="22"/>
   </w:num>
   <w:num w:numId="3">
+    <w:abstractNumId w:val="19"/>
+  </w:num>
+  <w:num w:numId="4">
+    <w:abstractNumId w:val="9"/>
+  </w:num>
+  <w:num w:numId="5">
+    <w:abstractNumId w:val="7"/>
+  </w:num>
+  <w:num w:numId="6">
+    <w:abstractNumId w:val="36"/>
+  </w:num>
+  <w:num w:numId="7">
+    <w:abstractNumId w:val="20"/>
+  </w:num>
+  <w:num w:numId="8">
+    <w:abstractNumId w:val="29"/>
+  </w:num>
+  <w:num w:numId="9">
+    <w:abstractNumId w:val="5"/>
+  </w:num>
+  <w:num w:numId="10">
     <w:abstractNumId w:val="18"/>
   </w:num>
-  <w:num w:numId="4">
-    <w:abstractNumId w:val="8"/>
-  </w:num>
-  <w:num w:numId="5">
-    <w:abstractNumId w:val="6"/>
-  </w:num>
-  <w:num w:numId="6">
-    <w:abstractNumId w:val="32"/>
-  </w:num>
-  <w:num w:numId="7">
-    <w:abstractNumId w:val="19"/>
-  </w:num>
-  <w:num w:numId="8">
-    <w:abstractNumId w:val="26"/>
-  </w:num>
-  <w:num w:numId="9">
-    <w:abstractNumId w:val="4"/>
-  </w:num>
-  <w:num w:numId="10">
-    <w:abstractNumId w:val="17"/>
-  </w:num>
   <w:num w:numId="11">
-    <w:abstractNumId w:val="27"/>
+    <w:abstractNumId w:val="30"/>
   </w:num>
   <w:num w:numId="12">
     <w:abstractNumId w:val="2"/>
   </w:num>
   <w:num w:numId="13">
-    <w:abstractNumId w:val="25"/>
+    <w:abstractNumId w:val="28"/>
   </w:num>
   <w:num w:numId="14">
-    <w:abstractNumId w:val="16"/>
+    <w:abstractNumId w:val="17"/>
   </w:num>
   <w:num w:numId="15">
-    <w:abstractNumId w:val="9"/>
+    <w:abstractNumId w:val="10"/>
     <w:lvlOverride w:ilvl="0"/>
     <w:lvlOverride w:ilvl="1">
       <w:startOverride w:val="1"/>
@@ -53348,7 +53353,7 @@
     </w:lvlOverride>
   </w:num>
   <w:num w:numId="16">
-    <w:abstractNumId w:val="29"/>
+    <w:abstractNumId w:val="33"/>
     <w:lvlOverride w:ilvl="0"/>
     <w:lvlOverride w:ilvl="1">
       <w:startOverride w:val="1"/>
@@ -53376,7 +53381,7 @@
     </w:lvlOverride>
   </w:num>
   <w:num w:numId="17">
-    <w:abstractNumId w:val="30"/>
+    <w:abstractNumId w:val="34"/>
     <w:lvlOverride w:ilvl="0"/>
     <w:lvlOverride w:ilvl="1">
       <w:startOverride w:val="1"/>
@@ -53404,7 +53409,7 @@
     </w:lvlOverride>
   </w:num>
   <w:num w:numId="18">
-    <w:abstractNumId w:val="5"/>
+    <w:abstractNumId w:val="6"/>
     <w:lvlOverride w:ilvl="0"/>
     <w:lvlOverride w:ilvl="1">
       <w:startOverride w:val="1"/>
@@ -53435,10 +53440,10 @@
     <w:abstractNumId w:val="3"/>
   </w:num>
   <w:num w:numId="20">
-    <w:abstractNumId w:val="15"/>
+    <w:abstractNumId w:val="16"/>
   </w:num>
   <w:num w:numId="21">
-    <w:abstractNumId w:val="13"/>
+    <w:abstractNumId w:val="14"/>
     <w:lvlOverride w:ilvl="0">
       <w:lvl w:ilvl="0">
         <w:start w:val="1"/>
@@ -53567,7 +53572,7 @@
     </w:lvlOverride>
   </w:num>
   <w:num w:numId="22">
-    <w:abstractNumId w:val="22"/>
+    <w:abstractNumId w:val="24"/>
   </w:num>
   <w:num w:numId="23">
     <w:abstractNumId w:val="0"/>
@@ -53598,7 +53603,7 @@
     </w:lvlOverride>
   </w:num>
   <w:num w:numId="24">
-    <w:abstractNumId w:val="10"/>
+    <w:abstractNumId w:val="11"/>
     <w:lvlOverride w:ilvl="0"/>
     <w:lvlOverride w:ilvl="1">
       <w:startOverride w:val="1"/>
@@ -53626,7 +53631,7 @@
     </w:lvlOverride>
   </w:num>
   <w:num w:numId="25">
-    <w:abstractNumId w:val="11"/>
+    <w:abstractNumId w:val="12"/>
     <w:lvlOverride w:ilvl="0"/>
     <w:lvlOverride w:ilvl="1">
       <w:startOverride w:val="1"/>
@@ -53654,19 +53659,19 @@
     </w:lvlOverride>
   </w:num>
   <w:num w:numId="26">
-    <w:abstractNumId w:val="7"/>
+    <w:abstractNumId w:val="8"/>
   </w:num>
   <w:num w:numId="27">
-    <w:abstractNumId w:val="14"/>
+    <w:abstractNumId w:val="15"/>
   </w:num>
   <w:num w:numId="28">
-    <w:abstractNumId w:val="12"/>
+    <w:abstractNumId w:val="13"/>
   </w:num>
   <w:num w:numId="29">
     <w:abstractNumId w:val="1"/>
   </w:num>
   <w:num w:numId="30">
-    <w:abstractNumId w:val="13"/>
+    <w:abstractNumId w:val="14"/>
     <w:lvlOverride w:ilvl="0">
       <w:lvl w:ilvl="0">
         <w:start w:val="1"/>
@@ -53795,7 +53800,7 @@
     </w:lvlOverride>
   </w:num>
   <w:num w:numId="31">
-    <w:abstractNumId w:val="13"/>
+    <w:abstractNumId w:val="14"/>
     <w:lvlOverride w:ilvl="0">
       <w:lvl w:ilvl="0">
         <w:start w:val="1"/>
@@ -53924,7 +53929,7 @@
     </w:lvlOverride>
   </w:num>
   <w:num w:numId="32">
-    <w:abstractNumId w:val="13"/>
+    <w:abstractNumId w:val="14"/>
     <w:lvlOverride w:ilvl="0">
       <w:lvl w:ilvl="0">
         <w:start w:val="1"/>
@@ -54053,19 +54058,31 @@
     </w:lvlOverride>
   </w:num>
   <w:num w:numId="33">
-    <w:abstractNumId w:val="24"/>
+    <w:abstractNumId w:val="27"/>
   </w:num>
   <w:num w:numId="34">
-    <w:abstractNumId w:val="28"/>
+    <w:abstractNumId w:val="31"/>
   </w:num>
   <w:num w:numId="35">
+    <w:abstractNumId w:val="26"/>
+  </w:num>
+  <w:num w:numId="36">
+    <w:abstractNumId w:val="35"/>
+  </w:num>
+  <w:num w:numId="37">
+    <w:abstractNumId w:val="21"/>
+  </w:num>
+  <w:num w:numId="38">
+    <w:abstractNumId w:val="25"/>
+  </w:num>
+  <w:num w:numId="39">
     <w:abstractNumId w:val="23"/>
   </w:num>
-  <w:num w:numId="36">
-    <w:abstractNumId w:val="31"/>
+  <w:num w:numId="40">
+    <w:abstractNumId w:val="4"/>
   </w:num>
-  <w:num w:numId="37">
-    <w:abstractNumId w:val="20"/>
+  <w:num w:numId="41">
+    <w:abstractNumId w:val="32"/>
   </w:num>
   <w:numIdMacAtCleanup w:val="14"/>
 </w:numbering>
@@ -55025,7 +55042,7 @@
 </file>
 
 <file path=customXml/itemProps1.xml><?xml version="1.0" encoding="utf-8"?>
-<ds:datastoreItem xmlns:ds="http://schemas.openxmlformats.org/officeDocument/2006/customXml" ds:itemID="{D2E89EDB-A4A0-4466-80A5-CEF8BAA71ADA}">
+<ds:datastoreItem xmlns:ds="http://schemas.openxmlformats.org/officeDocument/2006/customXml" ds:itemID="{6C0806DF-0943-432D-A0A9-952AE76F3A0E}">
   <ds:schemaRefs>
     <ds:schemaRef ds:uri="http://schemas.openxmlformats.org/officeDocument/2006/bibliography"/>
   </ds:schemaRefs>

</xml_diff>

<commit_message>
init 0319 ver for demo
</commit_message>
<xml_diff>
--- a/표적관리_SRS.docx
+++ b/표적관리_SRS.docx
@@ -766,15 +766,34 @@
       <w:r>
         <w:t xml:space="preserve">표 </w:t>
       </w:r>
-      <w:fldSimple w:instr=" SEQ 표 \* DBCHAR ">
-        <w:r>
-          <w:rPr>
-            <w:rFonts w:hint="eastAsia"/>
-            <w:noProof/>
-          </w:rPr>
-          <w:t>１８</w:t>
-        </w:r>
-      </w:fldSimple>
+      <w:r>
+        <w:fldChar w:fldCharType="begin"/>
+      </w:r>
+      <w:r>
+        <w:instrText xml:space="preserve"> SEQ </w:instrText>
+      </w:r>
+      <w:r>
+        <w:instrText>표</w:instrText>
+      </w:r>
+      <w:r>
+        <w:instrText xml:space="preserve"> \* DBCHAR </w:instrText>
+      </w:r>
+      <w:r>
+        <w:fldChar w:fldCharType="separate"/>
+      </w:r>
+      <w:r>
+        <w:rPr>
+          <w:rFonts w:hint="eastAsia"/>
+          <w:noProof/>
+        </w:rPr>
+        <w:t>１８</w:t>
+      </w:r>
+      <w:r>
+        <w:rPr>
+          <w:noProof/>
+        </w:rPr>
+        <w:fldChar w:fldCharType="end"/>
+      </w:r>
       <w:r>
         <w:t xml:space="preserve"> </w:t>
       </w:r>
@@ -1258,9 +1277,6 @@
               <w:pStyle w:val="a4"/>
               <w:ind w:leftChars="0" w:left="0"/>
               <w:jc w:val="center"/>
-              <w:rPr>
-                <w:rFonts w:hint="eastAsia"/>
-              </w:rPr>
             </w:pPr>
             <w:r>
               <w:rPr>
@@ -1303,9 +1319,6 @@
               <w:pStyle w:val="a4"/>
               <w:ind w:leftChars="0" w:left="0"/>
               <w:jc w:val="center"/>
-              <w:rPr>
-                <w:rFonts w:hint="eastAsia"/>
-              </w:rPr>
             </w:pPr>
             <w:r>
               <w:rPr>
@@ -1325,9 +1338,6 @@
               <w:pStyle w:val="a4"/>
               <w:ind w:leftChars="0" w:left="0"/>
               <w:jc w:val="left"/>
-              <w:rPr>
-                <w:rFonts w:hint="eastAsia"/>
-              </w:rPr>
             </w:pPr>
             <w:r>
               <w:rPr>
@@ -1706,7 +1716,39 @@
               <w:rPr>
                 <w:rFonts w:hint="eastAsia"/>
               </w:rPr>
-              <w:t>입력값 유효 검사를 수행한다.</w:t>
+              <w:t>입력값</w:t>
+            </w:r>
+            <w:r>
+              <w:rPr>
+                <w:rFonts w:hint="eastAsia"/>
+              </w:rPr>
+              <w:t>의</w:t>
+            </w:r>
+            <w:bookmarkStart w:id="0" w:name="_GoBack"/>
+            <w:bookmarkEnd w:id="0"/>
+            <w:r>
+              <w:rPr>
+                <w:rFonts w:hint="eastAsia"/>
+              </w:rPr>
+              <w:t xml:space="preserve"> </w:t>
+            </w:r>
+            <w:r>
+              <w:rPr>
+                <w:rFonts w:hint="eastAsia"/>
+              </w:rPr>
+              <w:t>유효</w:t>
+            </w:r>
+            <w:r>
+              <w:rPr>
+                <w:rFonts w:hint="eastAsia"/>
+              </w:rPr>
+              <w:t>를</w:t>
+            </w:r>
+            <w:r>
+              <w:rPr>
+                <w:rFonts w:hint="eastAsia"/>
+              </w:rPr>
+              <w:t xml:space="preserve"> 검사한다.</w:t>
             </w:r>
           </w:p>
         </w:tc>
@@ -1757,8 +1799,6 @@
             </w:r>
           </w:p>
         </w:tc>
-        <w:bookmarkStart w:id="0" w:name="_GoBack"/>
-        <w:bookmarkEnd w:id="0"/>
       </w:tr>
       <w:tr>
         <w:tc>
@@ -7952,7 +7992,7 @@
 </file>
 
 <file path=customXml/itemProps1.xml><?xml version="1.0" encoding="utf-8"?>
-<ds:datastoreItem xmlns:ds="http://schemas.openxmlformats.org/officeDocument/2006/customXml" ds:itemID="{6886820E-885C-4A6A-8A8D-773443F5D7D8}">
+<ds:datastoreItem xmlns:ds="http://schemas.openxmlformats.org/officeDocument/2006/customXml" ds:itemID="{557C6B9B-7977-4F7D-9AFB-F54FA376271F}">
   <ds:schemaRefs>
     <ds:schemaRef ds:uri="http://schemas.openxmlformats.org/officeDocument/2006/bibliography"/>
   </ds:schemaRefs>

</xml_diff>